<commit_message>
Projectdossier aangepast: voorblad en index toegevoegd
</commit_message>
<xml_diff>
--- a/PROJECTDOSSIER/Project Java - Wim Aerts.docx
+++ b/PROJECTDOSSIER/Project Java - Wim Aerts.docx
@@ -2,6 +2,1931 @@
 <file path=word/document.xml><?xml version="1.0" encoding="utf-8"?>
 <w:document xmlns:wpc="http://schemas.microsoft.com/office/word/2010/wordprocessingCanvas" xmlns:mc="http://schemas.openxmlformats.org/markup-compatibility/2006" xmlns:o="urn:schemas-microsoft-com:office:office" xmlns:r="http://schemas.openxmlformats.org/officeDocument/2006/relationships" xmlns:m="http://schemas.openxmlformats.org/officeDocument/2006/math" xmlns:v="urn:schemas-microsoft-com:vml" xmlns:wp14="http://schemas.microsoft.com/office/word/2010/wordprocessingDrawing" xmlns:wp="http://schemas.openxmlformats.org/drawingml/2006/wordprocessingDrawing" xmlns:w10="urn:schemas-microsoft-com:office:word" xmlns:w="http://schemas.openxmlformats.org/wordprocessingml/2006/main" xmlns:w14="http://schemas.microsoft.com/office/word/2010/wordml" xmlns:wpg="http://schemas.microsoft.com/office/word/2010/wordprocessingGroup" xmlns:wpi="http://schemas.microsoft.com/office/word/2010/wordprocessingInk" xmlns:wne="http://schemas.microsoft.com/office/word/2006/wordml" xmlns:wps="http://schemas.microsoft.com/office/word/2010/wordprocessingShape" mc:Ignorable="w14 wp14">
   <w:body>
+    <w:sdt>
+      <w:sdtPr>
+        <w:id w:val="713242469"/>
+        <w:docPartObj>
+          <w:docPartGallery w:val="Cover Pages"/>
+          <w:docPartUnique/>
+        </w:docPartObj>
+      </w:sdtPr>
+      <w:sdtEndPr>
+        <w:rPr>
+          <w:lang w:val="en-US"/>
+        </w:rPr>
+      </w:sdtEndPr>
+      <w:sdtContent>
+        <w:p>
+          <w:r>
+            <w:rPr>
+              <w:noProof/>
+            </w:rPr>
+            <mc:AlternateContent>
+              <mc:Choice Requires="wps">
+                <w:drawing>
+                  <wp:anchor distT="0" distB="0" distL="114300" distR="114300" simplePos="0" relativeHeight="251659264" behindDoc="0" locked="0" layoutInCell="1" allowOverlap="1" wp14:anchorId="356EE0ED" wp14:editId="79B7A848">
+                    <wp:simplePos x="0" y="0"/>
+                    <mc:AlternateContent>
+                      <mc:Choice Requires="wp14">
+                        <wp:positionH relativeFrom="page">
+                          <wp14:pctPosHOffset>2000</wp14:pctPosHOffset>
+                        </wp:positionH>
+                      </mc:Choice>
+                      <mc:Fallback>
+                        <wp:positionH relativeFrom="page">
+                          <wp:posOffset>151130</wp:posOffset>
+                        </wp:positionH>
+                      </mc:Fallback>
+                    </mc:AlternateContent>
+                    <mc:AlternateContent>
+                      <mc:Choice Requires="wp14">
+                        <wp:positionV relativeFrom="page">
+                          <wp14:pctPosVOffset>2000</wp14:pctPosVOffset>
+                        </wp:positionV>
+                      </mc:Choice>
+                      <mc:Fallback>
+                        <wp:positionV relativeFrom="page">
+                          <wp:posOffset>213360</wp:posOffset>
+                        </wp:positionV>
+                      </mc:Fallback>
+                    </mc:AlternateContent>
+                    <wp:extent cx="5363210" cy="9655810"/>
+                    <wp:effectExtent l="0" t="0" r="0" b="0"/>
+                    <wp:wrapNone/>
+                    <wp:docPr id="47" name="Rechthoek 47"/>
+                    <wp:cNvGraphicFramePr>
+                      <a:graphicFrameLocks xmlns:a="http://schemas.openxmlformats.org/drawingml/2006/main"/>
+                    </wp:cNvGraphicFramePr>
+                    <a:graphic xmlns:a="http://schemas.openxmlformats.org/drawingml/2006/main">
+                      <a:graphicData uri="http://schemas.microsoft.com/office/word/2010/wordprocessingShape">
+                        <wps:wsp>
+                          <wps:cNvSpPr>
+                            <a:spLocks/>
+                          </wps:cNvSpPr>
+                          <wps:spPr>
+                            <a:xfrm>
+                              <a:off x="0" y="0"/>
+                              <a:ext cx="5363210" cy="9655810"/>
+                            </a:xfrm>
+                            <a:prstGeom prst="rect">
+                              <a:avLst/>
+                            </a:prstGeom>
+                            <a:ln>
+                              <a:noFill/>
+                            </a:ln>
+                          </wps:spPr>
+                          <wps:style>
+                            <a:lnRef idx="2">
+                              <a:schemeClr val="accent1">
+                                <a:shade val="50000"/>
+                              </a:schemeClr>
+                            </a:lnRef>
+                            <a:fillRef idx="1">
+                              <a:schemeClr val="accent1"/>
+                            </a:fillRef>
+                            <a:effectRef idx="0">
+                              <a:schemeClr val="accent1"/>
+                            </a:effectRef>
+                            <a:fontRef idx="minor">
+                              <a:schemeClr val="lt1"/>
+                            </a:fontRef>
+                          </wps:style>
+                          <wps:txbx>
+                            <w:txbxContent>
+                              <w:sdt>
+                                <w:sdtPr>
+                                  <w:rPr>
+                                    <w:caps w:val="0"/>
+                                    <w:color w:val="FFFFFF" w:themeColor="background1"/>
+                                    <w:sz w:val="72"/>
+                                    <w:szCs w:val="72"/>
+                                  </w:rPr>
+                                  <w:alias w:val="Titel"/>
+                                  <w:id w:val="-1070349389"/>
+                                  <w:dataBinding w:prefixMappings="xmlns:ns0='http://schemas.openxmlformats.org/package/2006/metadata/core-properties' xmlns:ns1='http://purl.org/dc/elements/1.1/'" w:xpath="/ns0:coreProperties[1]/ns1:title[1]" w:storeItemID="{6C3C8BC8-F283-45AE-878A-BAB7291924A1}"/>
+                                  <w:text/>
+                                </w:sdtPr>
+                                <w:sdtContent>
+                                  <w:p>
+                                    <w:pPr>
+                                      <w:pStyle w:val="Titel"/>
+                                      <w:jc w:val="right"/>
+                                      <w:rPr>
+                                        <w:caps w:val="0"/>
+                                        <w:color w:val="FFFFFF" w:themeColor="background1"/>
+                                        <w:sz w:val="72"/>
+                                        <w:szCs w:val="72"/>
+                                      </w:rPr>
+                                    </w:pPr>
+                                    <w:r>
+                                      <w:rPr>
+                                        <w:caps w:val="0"/>
+                                        <w:color w:val="FFFFFF" w:themeColor="background1"/>
+                                        <w:sz w:val="72"/>
+                                        <w:szCs w:val="72"/>
+                                      </w:rPr>
+                                      <w:t>Wim Aerts – 10441 Programmeren 4</w:t>
+                                    </w:r>
+                                  </w:p>
+                                </w:sdtContent>
+                              </w:sdt>
+                              <w:p>
+                                <w:pPr>
+                                  <w:spacing w:before="240"/>
+                                  <w:ind w:left="720"/>
+                                  <w:jc w:val="right"/>
+                                  <w:rPr>
+                                    <w:color w:val="FFFFFF" w:themeColor="background1"/>
+                                  </w:rPr>
+                                </w:pPr>
+                              </w:p>
+                              <w:sdt>
+                                <w:sdtPr>
+                                  <w:rPr>
+                                    <w:color w:val="FFFFFF" w:themeColor="background1"/>
+                                    <w:sz w:val="21"/>
+                                    <w:szCs w:val="21"/>
+                                  </w:rPr>
+                                  <w:alias w:val="Samenvatting"/>
+                                  <w:id w:val="307982498"/>
+                                  <w:dataBinding w:prefixMappings="xmlns:ns0='http://schemas.microsoft.com/office/2006/coverPageProps'" w:xpath="/ns0:CoverPageProperties[1]/ns0:Abstract[1]" w:storeItemID="{55AF091B-3C7A-41E3-B477-F2FDAA23CFDA}"/>
+                                  <w:text/>
+                                </w:sdtPr>
+                                <w:sdtContent>
+                                  <w:p>
+                                    <w:pPr>
+                                      <w:spacing w:before="240"/>
+                                      <w:ind w:left="1008"/>
+                                      <w:jc w:val="right"/>
+                                      <w:rPr>
+                                        <w:color w:val="FFFFFF" w:themeColor="background1"/>
+                                      </w:rPr>
+                                    </w:pPr>
+                                    <w:r>
+                                      <w:rPr>
+                                        <w:color w:val="FFFFFF" w:themeColor="background1"/>
+                                        <w:sz w:val="21"/>
+                                        <w:szCs w:val="21"/>
+                                      </w:rPr>
+                                      <w:t>Dit document bevat een korte analyse die ik heb gemaakt om dit project tot een goed einde te kunnen brengen.</w:t>
+                                    </w:r>
+                                  </w:p>
+                                </w:sdtContent>
+                              </w:sdt>
+                            </w:txbxContent>
+                          </wps:txbx>
+                          <wps:bodyPr rot="0" spcFirstLastPara="0" vertOverflow="overflow" horzOverflow="overflow" vert="horz" wrap="square" lIns="274320" tIns="914400" rIns="274320" bIns="45720" numCol="1" spcCol="0" rtlCol="0" fromWordArt="0" anchor="ctr" anchorCtr="0" forceAA="0" compatLnSpc="1">
+                            <a:prstTxWarp prst="textNoShape">
+                              <a:avLst/>
+                            </a:prstTxWarp>
+                            <a:noAutofit/>
+                          </wps:bodyPr>
+                        </wps:wsp>
+                      </a:graphicData>
+                    </a:graphic>
+                    <wp14:sizeRelH relativeFrom="page">
+                      <wp14:pctWidth>69000</wp14:pctWidth>
+                    </wp14:sizeRelH>
+                    <wp14:sizeRelV relativeFrom="page">
+                      <wp14:pctHeight>96000</wp14:pctHeight>
+                    </wp14:sizeRelV>
+                  </wp:anchor>
+                </w:drawing>
+              </mc:Choice>
+              <mc:Fallback>
+                <w:pict>
+                  <v:rect id="Rechthoek 47" o:spid="_x0000_s1026" style="position:absolute;margin-left:0;margin-top:0;width:422.3pt;height:760.3pt;z-index:251659264;visibility:visible;mso-wrap-style:square;mso-width-percent:690;mso-height-percent:960;mso-left-percent:20;mso-top-percent:20;mso-wrap-distance-left:9pt;mso-wrap-distance-top:0;mso-wrap-distance-right:9pt;mso-wrap-distance-bottom:0;mso-position-horizontal-relative:page;mso-position-vertical-relative:page;mso-width-percent:690;mso-height-percent:960;mso-left-percent:20;mso-top-percent:20;mso-width-relative:page;mso-height-relative:page;v-text-anchor:middle" o:gfxdata="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" fillcolor="#4f81bd [3204]" stroked="f" strokeweight="2pt">
+                    <v:path arrowok="t"/>
+                    <v:textbox inset="21.6pt,1in,21.6pt">
+                      <w:txbxContent>
+                        <w:sdt>
+                          <w:sdtPr>
+                            <w:rPr>
+                              <w:caps w:val="0"/>
+                              <w:color w:val="FFFFFF" w:themeColor="background1"/>
+                              <w:sz w:val="72"/>
+                              <w:szCs w:val="72"/>
+                            </w:rPr>
+                            <w:alias w:val="Titel"/>
+                            <w:id w:val="-1070349389"/>
+                            <w:dataBinding w:prefixMappings="xmlns:ns0='http://schemas.openxmlformats.org/package/2006/metadata/core-properties' xmlns:ns1='http://purl.org/dc/elements/1.1/'" w:xpath="/ns0:coreProperties[1]/ns1:title[1]" w:storeItemID="{6C3C8BC8-F283-45AE-878A-BAB7291924A1}"/>
+                            <w:text/>
+                          </w:sdtPr>
+                          <w:sdtContent>
+                            <w:p>
+                              <w:pPr>
+                                <w:pStyle w:val="Titel"/>
+                                <w:jc w:val="right"/>
+                                <w:rPr>
+                                  <w:caps w:val="0"/>
+                                  <w:color w:val="FFFFFF" w:themeColor="background1"/>
+                                  <w:sz w:val="72"/>
+                                  <w:szCs w:val="72"/>
+                                </w:rPr>
+                              </w:pPr>
+                              <w:r>
+                                <w:rPr>
+                                  <w:caps w:val="0"/>
+                                  <w:color w:val="FFFFFF" w:themeColor="background1"/>
+                                  <w:sz w:val="72"/>
+                                  <w:szCs w:val="72"/>
+                                </w:rPr>
+                                <w:t>Wim Aerts – 10441 Programmeren 4</w:t>
+                              </w:r>
+                            </w:p>
+                          </w:sdtContent>
+                        </w:sdt>
+                        <w:p>
+                          <w:pPr>
+                            <w:spacing w:before="240"/>
+                            <w:ind w:left="720"/>
+                            <w:jc w:val="right"/>
+                            <w:rPr>
+                              <w:color w:val="FFFFFF" w:themeColor="background1"/>
+                            </w:rPr>
+                          </w:pPr>
+                        </w:p>
+                        <w:sdt>
+                          <w:sdtPr>
+                            <w:rPr>
+                              <w:color w:val="FFFFFF" w:themeColor="background1"/>
+                              <w:sz w:val="21"/>
+                              <w:szCs w:val="21"/>
+                            </w:rPr>
+                            <w:alias w:val="Samenvatting"/>
+                            <w:id w:val="307982498"/>
+                            <w:dataBinding w:prefixMappings="xmlns:ns0='http://schemas.microsoft.com/office/2006/coverPageProps'" w:xpath="/ns0:CoverPageProperties[1]/ns0:Abstract[1]" w:storeItemID="{55AF091B-3C7A-41E3-B477-F2FDAA23CFDA}"/>
+                            <w:text/>
+                          </w:sdtPr>
+                          <w:sdtContent>
+                            <w:p>
+                              <w:pPr>
+                                <w:spacing w:before="240"/>
+                                <w:ind w:left="1008"/>
+                                <w:jc w:val="right"/>
+                                <w:rPr>
+                                  <w:color w:val="FFFFFF" w:themeColor="background1"/>
+                                </w:rPr>
+                              </w:pPr>
+                              <w:r>
+                                <w:rPr>
+                                  <w:color w:val="FFFFFF" w:themeColor="background1"/>
+                                  <w:sz w:val="21"/>
+                                  <w:szCs w:val="21"/>
+                                </w:rPr>
+                                <w:t>Dit document bevat een korte analyse die ik heb gemaakt om dit project tot een goed einde te kunnen brengen.</w:t>
+                              </w:r>
+                            </w:p>
+                          </w:sdtContent>
+                        </w:sdt>
+                      </w:txbxContent>
+                    </v:textbox>
+                    <w10:wrap anchorx="page" anchory="page"/>
+                  </v:rect>
+                </w:pict>
+              </mc:Fallback>
+            </mc:AlternateContent>
+          </w:r>
+          <w:r>
+            <w:rPr>
+              <w:noProof/>
+            </w:rPr>
+            <mc:AlternateContent>
+              <mc:Choice Requires="wps">
+                <w:drawing>
+                  <wp:anchor distT="0" distB="0" distL="114300" distR="114300" simplePos="0" relativeHeight="251660288" behindDoc="0" locked="0" layoutInCell="1" allowOverlap="1" wp14:anchorId="15BFCE3E" wp14:editId="7A57CC34">
+                    <wp:simplePos x="0" y="0"/>
+                    <mc:AlternateContent>
+                      <mc:Choice Requires="wp14">
+                        <wp:positionH relativeFrom="page">
+                          <wp14:pctPosHOffset>73000</wp14:pctPosHOffset>
+                        </wp:positionH>
+                      </mc:Choice>
+                      <mc:Fallback>
+                        <wp:positionH relativeFrom="page">
+                          <wp:posOffset>5518785</wp:posOffset>
+                        </wp:positionH>
+                      </mc:Fallback>
+                    </mc:AlternateContent>
+                    <wp:positionV relativeFrom="page">
+                      <wp:align>center</wp:align>
+                    </wp:positionV>
+                    <wp:extent cx="1880870" cy="9655810"/>
+                    <wp:effectExtent l="0" t="0" r="0" b="0"/>
+                    <wp:wrapNone/>
+                    <wp:docPr id="48" name="Rechthoek 48"/>
+                    <wp:cNvGraphicFramePr>
+                      <a:graphicFrameLocks xmlns:a="http://schemas.openxmlformats.org/drawingml/2006/main"/>
+                    </wp:cNvGraphicFramePr>
+                    <a:graphic xmlns:a="http://schemas.openxmlformats.org/drawingml/2006/main">
+                      <a:graphicData uri="http://schemas.microsoft.com/office/word/2010/wordprocessingShape">
+                        <wps:wsp>
+                          <wps:cNvSpPr>
+                            <a:spLocks/>
+                          </wps:cNvSpPr>
+                          <wps:spPr>
+                            <a:xfrm>
+                              <a:off x="0" y="0"/>
+                              <a:ext cx="1880870" cy="9655810"/>
+                            </a:xfrm>
+                            <a:prstGeom prst="rect">
+                              <a:avLst/>
+                            </a:prstGeom>
+                            <a:solidFill>
+                              <a:schemeClr val="tx2"/>
+                            </a:solidFill>
+                            <a:ln>
+                              <a:noFill/>
+                            </a:ln>
+                          </wps:spPr>
+                          <wps:style>
+                            <a:lnRef idx="2">
+                              <a:schemeClr val="accent1">
+                                <a:shade val="50000"/>
+                              </a:schemeClr>
+                            </a:lnRef>
+                            <a:fillRef idx="1">
+                              <a:schemeClr val="accent1"/>
+                            </a:fillRef>
+                            <a:effectRef idx="0">
+                              <a:schemeClr val="accent1"/>
+                            </a:effectRef>
+                            <a:fontRef idx="minor">
+                              <a:schemeClr val="lt1"/>
+                            </a:fontRef>
+                          </wps:style>
+                          <wps:txbx>
+                            <w:txbxContent>
+                              <w:sdt>
+                                <w:sdtPr>
+                                  <w:rPr>
+                                    <w:color w:val="FFFFFF" w:themeColor="background1"/>
+                                  </w:rPr>
+                                  <w:alias w:val="Ondertitel"/>
+                                  <w:id w:val="1090039369"/>
+                                  <w:dataBinding w:prefixMappings="xmlns:ns0='http://schemas.openxmlformats.org/package/2006/metadata/core-properties' xmlns:ns1='http://purl.org/dc/elements/1.1/'" w:xpath="/ns0:coreProperties[1]/ns1:subject[1]" w:storeItemID="{6C3C8BC8-F283-45AE-878A-BAB7291924A1}"/>
+                                  <w:text/>
+                                </w:sdtPr>
+                                <w:sdtContent>
+                                  <w:p>
+                                    <w:pPr>
+                                      <w:pStyle w:val="Ondertitel"/>
+                                      <w:rPr>
+                                        <w:color w:val="FFFFFF" w:themeColor="background1"/>
+                                      </w:rPr>
+                                    </w:pPr>
+                                    <w:r>
+                                      <w:rPr>
+                                        <w:color w:val="FFFFFF" w:themeColor="background1"/>
+                                      </w:rPr>
+                                      <w:t>CVO Lessenrooster GEnerator</w:t>
+                                    </w:r>
+                                  </w:p>
+                                </w:sdtContent>
+                              </w:sdt>
+                            </w:txbxContent>
+                          </wps:txbx>
+                          <wps:bodyPr rot="0" spcFirstLastPara="0" vertOverflow="overflow" horzOverflow="overflow" vert="horz" wrap="square" lIns="182880" tIns="45720" rIns="182880" bIns="45720" numCol="1" spcCol="0" rtlCol="0" fromWordArt="0" anchor="ctr" anchorCtr="0" forceAA="0" compatLnSpc="1">
+                            <a:prstTxWarp prst="textNoShape">
+                              <a:avLst/>
+                            </a:prstTxWarp>
+                            <a:noAutofit/>
+                          </wps:bodyPr>
+                        </wps:wsp>
+                      </a:graphicData>
+                    </a:graphic>
+                    <wp14:sizeRelH relativeFrom="page">
+                      <wp14:pctWidth>24200</wp14:pctWidth>
+                    </wp14:sizeRelH>
+                    <wp14:sizeRelV relativeFrom="page">
+                      <wp14:pctHeight>96000</wp14:pctHeight>
+                    </wp14:sizeRelV>
+                  </wp:anchor>
+                </w:drawing>
+              </mc:Choice>
+              <mc:Fallback>
+                <w:pict>
+                  <v:rect id="Rechthoek 48" o:spid="_x0000_s1027" style="position:absolute;margin-left:0;margin-top:0;width:148.1pt;height:760.3pt;z-index:251660288;visibility:visible;mso-wrap-style:square;mso-width-percent:242;mso-height-percent:960;mso-left-percent:730;mso-wrap-distance-left:9pt;mso-wrap-distance-top:0;mso-wrap-distance-right:9pt;mso-wrap-distance-bottom:0;mso-position-horizontal-relative:page;mso-position-vertical:center;mso-position-vertical-relative:page;mso-width-percent:242;mso-height-percent:960;mso-left-percent:730;mso-width-relative:page;mso-height-relative:page;v-text-anchor:middle" o:gfxdata="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" fillcolor="#1f497d [3215]" stroked="f" strokeweight="2pt">
+                    <v:path arrowok="t"/>
+                    <v:textbox inset="14.4pt,,14.4pt">
+                      <w:txbxContent>
+                        <w:sdt>
+                          <w:sdtPr>
+                            <w:rPr>
+                              <w:color w:val="FFFFFF" w:themeColor="background1"/>
+                            </w:rPr>
+                            <w:alias w:val="Ondertitel"/>
+                            <w:id w:val="1090039369"/>
+                            <w:dataBinding w:prefixMappings="xmlns:ns0='http://schemas.openxmlformats.org/package/2006/metadata/core-properties' xmlns:ns1='http://purl.org/dc/elements/1.1/'" w:xpath="/ns0:coreProperties[1]/ns1:subject[1]" w:storeItemID="{6C3C8BC8-F283-45AE-878A-BAB7291924A1}"/>
+                            <w:text/>
+                          </w:sdtPr>
+                          <w:sdtContent>
+                            <w:p>
+                              <w:pPr>
+                                <w:pStyle w:val="Ondertitel"/>
+                                <w:rPr>
+                                  <w:color w:val="FFFFFF" w:themeColor="background1"/>
+                                </w:rPr>
+                              </w:pPr>
+                              <w:r>
+                                <w:rPr>
+                                  <w:color w:val="FFFFFF" w:themeColor="background1"/>
+                                </w:rPr>
+                                <w:t>CVO Lessenrooster GEnerator</w:t>
+                              </w:r>
+                            </w:p>
+                          </w:sdtContent>
+                        </w:sdt>
+                      </w:txbxContent>
+                    </v:textbox>
+                    <w10:wrap anchorx="page" anchory="page"/>
+                  </v:rect>
+                </w:pict>
+              </mc:Fallback>
+            </mc:AlternateContent>
+          </w:r>
+        </w:p>
+        <w:p/>
+        <w:p>
+          <w:pPr>
+            <w:rPr>
+              <w:lang w:val="en-US"/>
+            </w:rPr>
+          </w:pPr>
+          <w:r>
+            <w:rPr>
+              <w:lang w:val="en-US"/>
+            </w:rPr>
+            <w:br w:type="page"/>
+          </w:r>
+        </w:p>
+      </w:sdtContent>
+    </w:sdt>
+    <w:sdt>
+      <w:sdtPr>
+        <w:rPr>
+          <w:lang w:val="nl-NL"/>
+        </w:rPr>
+        <w:id w:val="-1993631840"/>
+        <w:docPartObj>
+          <w:docPartGallery w:val="Table of Contents"/>
+          <w:docPartUnique/>
+        </w:docPartObj>
+      </w:sdtPr>
+      <w:sdtEndPr>
+        <w:rPr>
+          <w:caps w:val="0"/>
+          <w:color w:val="auto"/>
+          <w:spacing w:val="0"/>
+          <w:sz w:val="20"/>
+          <w:szCs w:val="20"/>
+          <w:lang w:bidi="ar-SA"/>
+        </w:rPr>
+      </w:sdtEndPr>
+      <w:sdtContent>
+        <w:p>
+          <w:pPr>
+            <w:pStyle w:val="Kopvaninhoudsopgave"/>
+          </w:pPr>
+          <w:r>
+            <w:rPr>
+              <w:lang w:val="nl-NL"/>
+            </w:rPr>
+            <w:t>Inhoud</w:t>
+          </w:r>
+        </w:p>
+        <w:p>
+          <w:pPr>
+            <w:pStyle w:val="Inhopg1"/>
+            <w:tabs>
+              <w:tab w:val="right" w:leader="dot" w:pos="9062"/>
+            </w:tabs>
+            <w:rPr>
+              <w:noProof/>
+            </w:rPr>
+          </w:pPr>
+          <w:r>
+            <w:fldChar w:fldCharType="begin"/>
+          </w:r>
+          <w:r>
+            <w:instrText xml:space="preserve"> TOC \o "1-3" \h \z \u </w:instrText>
+          </w:r>
+          <w:r>
+            <w:fldChar w:fldCharType="separate"/>
+          </w:r>
+          <w:hyperlink w:anchor="_Toc409621957" w:history="1">
+            <w:r>
+              <w:rPr>
+                <w:rStyle w:val="Hyperlink"/>
+                <w:noProof/>
+              </w:rPr>
+              <w:t>Doel</w:t>
+            </w:r>
+            <w:r>
+              <w:rPr>
+                <w:noProof/>
+                <w:webHidden/>
+              </w:rPr>
+              <w:tab/>
+            </w:r>
+            <w:r>
+              <w:rPr>
+                <w:noProof/>
+                <w:webHidden/>
+              </w:rPr>
+              <w:fldChar w:fldCharType="begin"/>
+            </w:r>
+            <w:r>
+              <w:rPr>
+                <w:noProof/>
+                <w:webHidden/>
+              </w:rPr>
+              <w:instrText xml:space="preserve"> PAGEREF _Toc409621957 \h </w:instrText>
+            </w:r>
+            <w:r>
+              <w:rPr>
+                <w:noProof/>
+                <w:webHidden/>
+              </w:rPr>
+            </w:r>
+            <w:r>
+              <w:rPr>
+                <w:noProof/>
+                <w:webHidden/>
+              </w:rPr>
+              <w:fldChar w:fldCharType="separate"/>
+            </w:r>
+            <w:r>
+              <w:rPr>
+                <w:noProof/>
+                <w:webHidden/>
+              </w:rPr>
+              <w:t>2</w:t>
+            </w:r>
+            <w:r>
+              <w:rPr>
+                <w:noProof/>
+                <w:webHidden/>
+              </w:rPr>
+              <w:fldChar w:fldCharType="end"/>
+            </w:r>
+          </w:hyperlink>
+        </w:p>
+        <w:p>
+          <w:pPr>
+            <w:pStyle w:val="Inhopg1"/>
+            <w:tabs>
+              <w:tab w:val="right" w:leader="dot" w:pos="9062"/>
+            </w:tabs>
+            <w:rPr>
+              <w:noProof/>
+            </w:rPr>
+          </w:pPr>
+          <w:hyperlink w:anchor="_Toc409621958" w:history="1">
+            <w:r>
+              <w:rPr>
+                <w:rStyle w:val="Hyperlink"/>
+                <w:noProof/>
+              </w:rPr>
+              <w:t>Requirements</w:t>
+            </w:r>
+            <w:r>
+              <w:rPr>
+                <w:noProof/>
+                <w:webHidden/>
+              </w:rPr>
+              <w:tab/>
+            </w:r>
+            <w:r>
+              <w:rPr>
+                <w:noProof/>
+                <w:webHidden/>
+              </w:rPr>
+              <w:fldChar w:fldCharType="begin"/>
+            </w:r>
+            <w:r>
+              <w:rPr>
+                <w:noProof/>
+                <w:webHidden/>
+              </w:rPr>
+              <w:instrText xml:space="preserve"> PAGEREF _Toc409621958 \h </w:instrText>
+            </w:r>
+            <w:r>
+              <w:rPr>
+                <w:noProof/>
+                <w:webHidden/>
+              </w:rPr>
+            </w:r>
+            <w:r>
+              <w:rPr>
+                <w:noProof/>
+                <w:webHidden/>
+              </w:rPr>
+              <w:fldChar w:fldCharType="separate"/>
+            </w:r>
+            <w:r>
+              <w:rPr>
+                <w:noProof/>
+                <w:webHidden/>
+              </w:rPr>
+              <w:t>2</w:t>
+            </w:r>
+            <w:r>
+              <w:rPr>
+                <w:noProof/>
+                <w:webHidden/>
+              </w:rPr>
+              <w:fldChar w:fldCharType="end"/>
+            </w:r>
+          </w:hyperlink>
+        </w:p>
+        <w:p>
+          <w:pPr>
+            <w:pStyle w:val="Inhopg2"/>
+            <w:tabs>
+              <w:tab w:val="right" w:leader="dot" w:pos="9062"/>
+            </w:tabs>
+            <w:rPr>
+              <w:noProof/>
+            </w:rPr>
+          </w:pPr>
+          <w:hyperlink w:anchor="_Toc409621959" w:history="1">
+            <w:r>
+              <w:rPr>
+                <w:rStyle w:val="Hyperlink"/>
+                <w:noProof/>
+              </w:rPr>
+              <w:t>Must have</w:t>
+            </w:r>
+            <w:r>
+              <w:rPr>
+                <w:noProof/>
+                <w:webHidden/>
+              </w:rPr>
+              <w:tab/>
+            </w:r>
+            <w:r>
+              <w:rPr>
+                <w:noProof/>
+                <w:webHidden/>
+              </w:rPr>
+              <w:fldChar w:fldCharType="begin"/>
+            </w:r>
+            <w:r>
+              <w:rPr>
+                <w:noProof/>
+                <w:webHidden/>
+              </w:rPr>
+              <w:instrText xml:space="preserve"> PAGEREF _Toc409621959 \h </w:instrText>
+            </w:r>
+            <w:r>
+              <w:rPr>
+                <w:noProof/>
+                <w:webHidden/>
+              </w:rPr>
+            </w:r>
+            <w:r>
+              <w:rPr>
+                <w:noProof/>
+                <w:webHidden/>
+              </w:rPr>
+              <w:fldChar w:fldCharType="separate"/>
+            </w:r>
+            <w:r>
+              <w:rPr>
+                <w:noProof/>
+                <w:webHidden/>
+              </w:rPr>
+              <w:t>3</w:t>
+            </w:r>
+            <w:r>
+              <w:rPr>
+                <w:noProof/>
+                <w:webHidden/>
+              </w:rPr>
+              <w:fldChar w:fldCharType="end"/>
+            </w:r>
+          </w:hyperlink>
+        </w:p>
+        <w:p>
+          <w:pPr>
+            <w:pStyle w:val="Inhopg2"/>
+            <w:tabs>
+              <w:tab w:val="right" w:leader="dot" w:pos="9062"/>
+            </w:tabs>
+            <w:rPr>
+              <w:noProof/>
+            </w:rPr>
+          </w:pPr>
+          <w:hyperlink w:anchor="_Toc409621960" w:history="1">
+            <w:r>
+              <w:rPr>
+                <w:rStyle w:val="Hyperlink"/>
+                <w:noProof/>
+              </w:rPr>
+              <w:t>Nice to have</w:t>
+            </w:r>
+            <w:r>
+              <w:rPr>
+                <w:noProof/>
+                <w:webHidden/>
+              </w:rPr>
+              <w:tab/>
+            </w:r>
+            <w:r>
+              <w:rPr>
+                <w:noProof/>
+                <w:webHidden/>
+              </w:rPr>
+              <w:fldChar w:fldCharType="begin"/>
+            </w:r>
+            <w:r>
+              <w:rPr>
+                <w:noProof/>
+                <w:webHidden/>
+              </w:rPr>
+              <w:instrText xml:space="preserve"> PAGEREF _Toc409621960 \h </w:instrText>
+            </w:r>
+            <w:r>
+              <w:rPr>
+                <w:noProof/>
+                <w:webHidden/>
+              </w:rPr>
+            </w:r>
+            <w:r>
+              <w:rPr>
+                <w:noProof/>
+                <w:webHidden/>
+              </w:rPr>
+              <w:fldChar w:fldCharType="separate"/>
+            </w:r>
+            <w:r>
+              <w:rPr>
+                <w:noProof/>
+                <w:webHidden/>
+              </w:rPr>
+              <w:t>3</w:t>
+            </w:r>
+            <w:r>
+              <w:rPr>
+                <w:noProof/>
+                <w:webHidden/>
+              </w:rPr>
+              <w:fldChar w:fldCharType="end"/>
+            </w:r>
+          </w:hyperlink>
+        </w:p>
+        <w:p>
+          <w:pPr>
+            <w:pStyle w:val="Inhopg1"/>
+            <w:tabs>
+              <w:tab w:val="right" w:leader="dot" w:pos="9062"/>
+            </w:tabs>
+            <w:rPr>
+              <w:noProof/>
+            </w:rPr>
+          </w:pPr>
+          <w:hyperlink w:anchor="_Toc409621961" w:history="1">
+            <w:r>
+              <w:rPr>
+                <w:rStyle w:val="Hyperlink"/>
+                <w:noProof/>
+              </w:rPr>
+              <w:t>Actoren</w:t>
+            </w:r>
+            <w:r>
+              <w:rPr>
+                <w:noProof/>
+                <w:webHidden/>
+              </w:rPr>
+              <w:tab/>
+            </w:r>
+            <w:r>
+              <w:rPr>
+                <w:noProof/>
+                <w:webHidden/>
+              </w:rPr>
+              <w:fldChar w:fldCharType="begin"/>
+            </w:r>
+            <w:r>
+              <w:rPr>
+                <w:noProof/>
+                <w:webHidden/>
+              </w:rPr>
+              <w:instrText xml:space="preserve"> PAGEREF _Toc409621961 \h </w:instrText>
+            </w:r>
+            <w:r>
+              <w:rPr>
+                <w:noProof/>
+                <w:webHidden/>
+              </w:rPr>
+            </w:r>
+            <w:r>
+              <w:rPr>
+                <w:noProof/>
+                <w:webHidden/>
+              </w:rPr>
+              <w:fldChar w:fldCharType="separate"/>
+            </w:r>
+            <w:r>
+              <w:rPr>
+                <w:noProof/>
+                <w:webHidden/>
+              </w:rPr>
+              <w:t>3</w:t>
+            </w:r>
+            <w:r>
+              <w:rPr>
+                <w:noProof/>
+                <w:webHidden/>
+              </w:rPr>
+              <w:fldChar w:fldCharType="end"/>
+            </w:r>
+          </w:hyperlink>
+        </w:p>
+        <w:p>
+          <w:pPr>
+            <w:pStyle w:val="Inhopg1"/>
+            <w:tabs>
+              <w:tab w:val="right" w:leader="dot" w:pos="9062"/>
+            </w:tabs>
+            <w:rPr>
+              <w:noProof/>
+            </w:rPr>
+          </w:pPr>
+          <w:hyperlink w:anchor="_Toc409621962" w:history="1">
+            <w:r>
+              <w:rPr>
+                <w:rStyle w:val="Hyperlink"/>
+                <w:noProof/>
+                <w:lang w:val="en-US"/>
+              </w:rPr>
+              <w:t>use cases &amp; use case Diagram</w:t>
+            </w:r>
+            <w:r>
+              <w:rPr>
+                <w:noProof/>
+                <w:webHidden/>
+              </w:rPr>
+              <w:tab/>
+            </w:r>
+            <w:r>
+              <w:rPr>
+                <w:noProof/>
+                <w:webHidden/>
+              </w:rPr>
+              <w:fldChar w:fldCharType="begin"/>
+            </w:r>
+            <w:r>
+              <w:rPr>
+                <w:noProof/>
+                <w:webHidden/>
+              </w:rPr>
+              <w:instrText xml:space="preserve"> PAGEREF _Toc409621962 \h </w:instrText>
+            </w:r>
+            <w:r>
+              <w:rPr>
+                <w:noProof/>
+                <w:webHidden/>
+              </w:rPr>
+            </w:r>
+            <w:r>
+              <w:rPr>
+                <w:noProof/>
+                <w:webHidden/>
+              </w:rPr>
+              <w:fldChar w:fldCharType="separate"/>
+            </w:r>
+            <w:r>
+              <w:rPr>
+                <w:noProof/>
+                <w:webHidden/>
+              </w:rPr>
+              <w:t>3</w:t>
+            </w:r>
+            <w:r>
+              <w:rPr>
+                <w:noProof/>
+                <w:webHidden/>
+              </w:rPr>
+              <w:fldChar w:fldCharType="end"/>
+            </w:r>
+          </w:hyperlink>
+        </w:p>
+        <w:p>
+          <w:pPr>
+            <w:pStyle w:val="Inhopg2"/>
+            <w:tabs>
+              <w:tab w:val="right" w:leader="dot" w:pos="9062"/>
+            </w:tabs>
+            <w:rPr>
+              <w:noProof/>
+            </w:rPr>
+          </w:pPr>
+          <w:hyperlink w:anchor="_Toc409621963" w:history="1">
+            <w:r>
+              <w:rPr>
+                <w:rStyle w:val="Hyperlink"/>
+                <w:noProof/>
+              </w:rPr>
+              <w:t>Use Cases</w:t>
+            </w:r>
+            <w:r>
+              <w:rPr>
+                <w:noProof/>
+                <w:webHidden/>
+              </w:rPr>
+              <w:tab/>
+            </w:r>
+            <w:r>
+              <w:rPr>
+                <w:noProof/>
+                <w:webHidden/>
+              </w:rPr>
+              <w:fldChar w:fldCharType="begin"/>
+            </w:r>
+            <w:r>
+              <w:rPr>
+                <w:noProof/>
+                <w:webHidden/>
+              </w:rPr>
+              <w:instrText xml:space="preserve"> PAGEREF _Toc409621963 \h </w:instrText>
+            </w:r>
+            <w:r>
+              <w:rPr>
+                <w:noProof/>
+                <w:webHidden/>
+              </w:rPr>
+            </w:r>
+            <w:r>
+              <w:rPr>
+                <w:noProof/>
+                <w:webHidden/>
+              </w:rPr>
+              <w:fldChar w:fldCharType="separate"/>
+            </w:r>
+            <w:r>
+              <w:rPr>
+                <w:noProof/>
+                <w:webHidden/>
+              </w:rPr>
+              <w:t>3</w:t>
+            </w:r>
+            <w:r>
+              <w:rPr>
+                <w:noProof/>
+                <w:webHidden/>
+              </w:rPr>
+              <w:fldChar w:fldCharType="end"/>
+            </w:r>
+          </w:hyperlink>
+        </w:p>
+        <w:p>
+          <w:pPr>
+            <w:pStyle w:val="Inhopg2"/>
+            <w:tabs>
+              <w:tab w:val="right" w:leader="dot" w:pos="9062"/>
+            </w:tabs>
+            <w:rPr>
+              <w:noProof/>
+            </w:rPr>
+          </w:pPr>
+          <w:hyperlink w:anchor="_Toc409621964" w:history="1">
+            <w:r>
+              <w:rPr>
+                <w:rStyle w:val="Hyperlink"/>
+                <w:noProof/>
+              </w:rPr>
+              <w:t>Use case Diagram</w:t>
+            </w:r>
+            <w:r>
+              <w:rPr>
+                <w:noProof/>
+                <w:webHidden/>
+              </w:rPr>
+              <w:tab/>
+            </w:r>
+            <w:r>
+              <w:rPr>
+                <w:noProof/>
+                <w:webHidden/>
+              </w:rPr>
+              <w:fldChar w:fldCharType="begin"/>
+            </w:r>
+            <w:r>
+              <w:rPr>
+                <w:noProof/>
+                <w:webHidden/>
+              </w:rPr>
+              <w:instrText xml:space="preserve"> PAGEREF _Toc409621964 \h </w:instrText>
+            </w:r>
+            <w:r>
+              <w:rPr>
+                <w:noProof/>
+                <w:webHidden/>
+              </w:rPr>
+            </w:r>
+            <w:r>
+              <w:rPr>
+                <w:noProof/>
+                <w:webHidden/>
+              </w:rPr>
+              <w:fldChar w:fldCharType="separate"/>
+            </w:r>
+            <w:r>
+              <w:rPr>
+                <w:noProof/>
+                <w:webHidden/>
+              </w:rPr>
+              <w:t>5</w:t>
+            </w:r>
+            <w:r>
+              <w:rPr>
+                <w:noProof/>
+                <w:webHidden/>
+              </w:rPr>
+              <w:fldChar w:fldCharType="end"/>
+            </w:r>
+          </w:hyperlink>
+        </w:p>
+        <w:p>
+          <w:pPr>
+            <w:pStyle w:val="Inhopg1"/>
+            <w:tabs>
+              <w:tab w:val="right" w:leader="dot" w:pos="9062"/>
+            </w:tabs>
+            <w:rPr>
+              <w:noProof/>
+            </w:rPr>
+          </w:pPr>
+          <w:hyperlink w:anchor="_Toc409621965" w:history="1">
+            <w:r>
+              <w:rPr>
+                <w:rStyle w:val="Hyperlink"/>
+                <w:noProof/>
+              </w:rPr>
+              <w:t>Klasse diagram</w:t>
+            </w:r>
+            <w:r>
+              <w:rPr>
+                <w:noProof/>
+                <w:webHidden/>
+              </w:rPr>
+              <w:tab/>
+            </w:r>
+            <w:r>
+              <w:rPr>
+                <w:noProof/>
+                <w:webHidden/>
+              </w:rPr>
+              <w:fldChar w:fldCharType="begin"/>
+            </w:r>
+            <w:r>
+              <w:rPr>
+                <w:noProof/>
+                <w:webHidden/>
+              </w:rPr>
+              <w:instrText xml:space="preserve"> PAGEREF _Toc409621965 \h </w:instrText>
+            </w:r>
+            <w:r>
+              <w:rPr>
+                <w:noProof/>
+                <w:webHidden/>
+              </w:rPr>
+            </w:r>
+            <w:r>
+              <w:rPr>
+                <w:noProof/>
+                <w:webHidden/>
+              </w:rPr>
+              <w:fldChar w:fldCharType="separate"/>
+            </w:r>
+            <w:r>
+              <w:rPr>
+                <w:noProof/>
+                <w:webHidden/>
+              </w:rPr>
+              <w:t>5</w:t>
+            </w:r>
+            <w:r>
+              <w:rPr>
+                <w:noProof/>
+                <w:webHidden/>
+              </w:rPr>
+              <w:fldChar w:fldCharType="end"/>
+            </w:r>
+          </w:hyperlink>
+        </w:p>
+        <w:p>
+          <w:pPr>
+            <w:pStyle w:val="Inhopg1"/>
+            <w:tabs>
+              <w:tab w:val="right" w:leader="dot" w:pos="9062"/>
+            </w:tabs>
+            <w:rPr>
+              <w:noProof/>
+            </w:rPr>
+          </w:pPr>
+          <w:hyperlink w:anchor="_Toc409621966" w:history="1">
+            <w:r>
+              <w:rPr>
+                <w:rStyle w:val="Hyperlink"/>
+                <w:noProof/>
+                <w:lang w:val="en-GB"/>
+              </w:rPr>
+              <w:t>Sequentie diagram</w:t>
+            </w:r>
+            <w:r>
+              <w:rPr>
+                <w:noProof/>
+                <w:webHidden/>
+              </w:rPr>
+              <w:tab/>
+            </w:r>
+            <w:r>
+              <w:rPr>
+                <w:noProof/>
+                <w:webHidden/>
+              </w:rPr>
+              <w:fldChar w:fldCharType="begin"/>
+            </w:r>
+            <w:r>
+              <w:rPr>
+                <w:noProof/>
+                <w:webHidden/>
+              </w:rPr>
+              <w:instrText xml:space="preserve"> PAGEREF _Toc409621966 \h </w:instrText>
+            </w:r>
+            <w:r>
+              <w:rPr>
+                <w:noProof/>
+                <w:webHidden/>
+              </w:rPr>
+            </w:r>
+            <w:r>
+              <w:rPr>
+                <w:noProof/>
+                <w:webHidden/>
+              </w:rPr>
+              <w:fldChar w:fldCharType="separate"/>
+            </w:r>
+            <w:r>
+              <w:rPr>
+                <w:noProof/>
+                <w:webHidden/>
+              </w:rPr>
+              <w:t>6</w:t>
+            </w:r>
+            <w:r>
+              <w:rPr>
+                <w:noProof/>
+                <w:webHidden/>
+              </w:rPr>
+              <w:fldChar w:fldCharType="end"/>
+            </w:r>
+          </w:hyperlink>
+        </w:p>
+        <w:p>
+          <w:pPr>
+            <w:pStyle w:val="Inhopg2"/>
+            <w:tabs>
+              <w:tab w:val="right" w:leader="dot" w:pos="9062"/>
+            </w:tabs>
+            <w:rPr>
+              <w:noProof/>
+            </w:rPr>
+          </w:pPr>
+          <w:hyperlink w:anchor="_Toc409621967" w:history="1">
+            <w:r>
+              <w:rPr>
+                <w:rStyle w:val="Hyperlink"/>
+                <w:noProof/>
+              </w:rPr>
+              <w:t>Lessenrooster Aanmaken</w:t>
+            </w:r>
+            <w:r>
+              <w:rPr>
+                <w:noProof/>
+                <w:webHidden/>
+              </w:rPr>
+              <w:tab/>
+            </w:r>
+            <w:r>
+              <w:rPr>
+                <w:noProof/>
+                <w:webHidden/>
+              </w:rPr>
+              <w:fldChar w:fldCharType="begin"/>
+            </w:r>
+            <w:r>
+              <w:rPr>
+                <w:noProof/>
+                <w:webHidden/>
+              </w:rPr>
+              <w:instrText xml:space="preserve"> PAGEREF _Toc409621967 \h </w:instrText>
+            </w:r>
+            <w:r>
+              <w:rPr>
+                <w:noProof/>
+                <w:webHidden/>
+              </w:rPr>
+            </w:r>
+            <w:r>
+              <w:rPr>
+                <w:noProof/>
+                <w:webHidden/>
+              </w:rPr>
+              <w:fldChar w:fldCharType="separate"/>
+            </w:r>
+            <w:r>
+              <w:rPr>
+                <w:noProof/>
+                <w:webHidden/>
+              </w:rPr>
+              <w:t>6</w:t>
+            </w:r>
+            <w:r>
+              <w:rPr>
+                <w:noProof/>
+                <w:webHidden/>
+              </w:rPr>
+              <w:fldChar w:fldCharType="end"/>
+            </w:r>
+          </w:hyperlink>
+        </w:p>
+        <w:p>
+          <w:pPr>
+            <w:pStyle w:val="Inhopg2"/>
+            <w:tabs>
+              <w:tab w:val="right" w:leader="dot" w:pos="9062"/>
+            </w:tabs>
+            <w:rPr>
+              <w:noProof/>
+            </w:rPr>
+          </w:pPr>
+          <w:hyperlink w:anchor="_Toc409621968" w:history="1">
+            <w:r>
+              <w:rPr>
+                <w:rStyle w:val="Hyperlink"/>
+                <w:noProof/>
+              </w:rPr>
+              <w:t>Module toevoegen</w:t>
+            </w:r>
+            <w:r>
+              <w:rPr>
+                <w:noProof/>
+                <w:webHidden/>
+              </w:rPr>
+              <w:tab/>
+            </w:r>
+            <w:r>
+              <w:rPr>
+                <w:noProof/>
+                <w:webHidden/>
+              </w:rPr>
+              <w:fldChar w:fldCharType="begin"/>
+            </w:r>
+            <w:r>
+              <w:rPr>
+                <w:noProof/>
+                <w:webHidden/>
+              </w:rPr>
+              <w:instrText xml:space="preserve"> PAGEREF _Toc409621968 \h </w:instrText>
+            </w:r>
+            <w:r>
+              <w:rPr>
+                <w:noProof/>
+                <w:webHidden/>
+              </w:rPr>
+            </w:r>
+            <w:r>
+              <w:rPr>
+                <w:noProof/>
+                <w:webHidden/>
+              </w:rPr>
+              <w:fldChar w:fldCharType="separate"/>
+            </w:r>
+            <w:r>
+              <w:rPr>
+                <w:noProof/>
+                <w:webHidden/>
+              </w:rPr>
+              <w:t>6</w:t>
+            </w:r>
+            <w:r>
+              <w:rPr>
+                <w:noProof/>
+                <w:webHidden/>
+              </w:rPr>
+              <w:fldChar w:fldCharType="end"/>
+            </w:r>
+          </w:hyperlink>
+        </w:p>
+        <w:p>
+          <w:pPr>
+            <w:pStyle w:val="Inhopg1"/>
+            <w:tabs>
+              <w:tab w:val="right" w:leader="dot" w:pos="9062"/>
+            </w:tabs>
+            <w:rPr>
+              <w:noProof/>
+            </w:rPr>
+          </w:pPr>
+          <w:hyperlink w:anchor="_Toc409621969" w:history="1">
+            <w:r>
+              <w:rPr>
+                <w:rStyle w:val="Hyperlink"/>
+                <w:noProof/>
+              </w:rPr>
+              <w:t>Activiteiten diagram</w:t>
+            </w:r>
+            <w:r>
+              <w:rPr>
+                <w:noProof/>
+                <w:webHidden/>
+              </w:rPr>
+              <w:tab/>
+            </w:r>
+            <w:r>
+              <w:rPr>
+                <w:noProof/>
+                <w:webHidden/>
+              </w:rPr>
+              <w:fldChar w:fldCharType="begin"/>
+            </w:r>
+            <w:r>
+              <w:rPr>
+                <w:noProof/>
+                <w:webHidden/>
+              </w:rPr>
+              <w:instrText xml:space="preserve"> PAGEREF _Toc409621969 \h </w:instrText>
+            </w:r>
+            <w:r>
+              <w:rPr>
+                <w:noProof/>
+                <w:webHidden/>
+              </w:rPr>
+            </w:r>
+            <w:r>
+              <w:rPr>
+                <w:noProof/>
+                <w:webHidden/>
+              </w:rPr>
+              <w:fldChar w:fldCharType="separate"/>
+            </w:r>
+            <w:r>
+              <w:rPr>
+                <w:noProof/>
+                <w:webHidden/>
+              </w:rPr>
+              <w:t>7</w:t>
+            </w:r>
+            <w:r>
+              <w:rPr>
+                <w:noProof/>
+                <w:webHidden/>
+              </w:rPr>
+              <w:fldChar w:fldCharType="end"/>
+            </w:r>
+          </w:hyperlink>
+        </w:p>
+        <w:p>
+          <w:pPr>
+            <w:pStyle w:val="Inhopg1"/>
+            <w:tabs>
+              <w:tab w:val="right" w:leader="dot" w:pos="9062"/>
+            </w:tabs>
+            <w:rPr>
+              <w:noProof/>
+            </w:rPr>
+          </w:pPr>
+          <w:hyperlink w:anchor="_Toc409621970" w:history="1">
+            <w:r>
+              <w:rPr>
+                <w:rStyle w:val="Hyperlink"/>
+                <w:noProof/>
+              </w:rPr>
+              <w:t>Toestands diagram</w:t>
+            </w:r>
+            <w:r>
+              <w:rPr>
+                <w:noProof/>
+                <w:webHidden/>
+              </w:rPr>
+              <w:tab/>
+            </w:r>
+            <w:r>
+              <w:rPr>
+                <w:noProof/>
+                <w:webHidden/>
+              </w:rPr>
+              <w:fldChar w:fldCharType="begin"/>
+            </w:r>
+            <w:r>
+              <w:rPr>
+                <w:noProof/>
+                <w:webHidden/>
+              </w:rPr>
+              <w:instrText xml:space="preserve"> PAGEREF _Toc409621970 \h </w:instrText>
+            </w:r>
+            <w:r>
+              <w:rPr>
+                <w:noProof/>
+                <w:webHidden/>
+              </w:rPr>
+            </w:r>
+            <w:r>
+              <w:rPr>
+                <w:noProof/>
+                <w:webHidden/>
+              </w:rPr>
+              <w:fldChar w:fldCharType="separate"/>
+            </w:r>
+            <w:r>
+              <w:rPr>
+                <w:noProof/>
+                <w:webHidden/>
+              </w:rPr>
+              <w:t>7</w:t>
+            </w:r>
+            <w:r>
+              <w:rPr>
+                <w:noProof/>
+                <w:webHidden/>
+              </w:rPr>
+              <w:fldChar w:fldCharType="end"/>
+            </w:r>
+          </w:hyperlink>
+        </w:p>
+        <w:p>
+          <w:pPr>
+            <w:pStyle w:val="Inhopg1"/>
+            <w:tabs>
+              <w:tab w:val="right" w:leader="dot" w:pos="9062"/>
+            </w:tabs>
+            <w:rPr>
+              <w:noProof/>
+            </w:rPr>
+          </w:pPr>
+          <w:hyperlink w:anchor="_Toc409621971" w:history="1">
+            <w:r>
+              <w:rPr>
+                <w:rStyle w:val="Hyperlink"/>
+                <w:noProof/>
+              </w:rPr>
+              <w:t>Deployment diagram</w:t>
+            </w:r>
+            <w:r>
+              <w:rPr>
+                <w:noProof/>
+                <w:webHidden/>
+              </w:rPr>
+              <w:tab/>
+            </w:r>
+            <w:r>
+              <w:rPr>
+                <w:noProof/>
+                <w:webHidden/>
+              </w:rPr>
+              <w:fldChar w:fldCharType="begin"/>
+            </w:r>
+            <w:r>
+              <w:rPr>
+                <w:noProof/>
+                <w:webHidden/>
+              </w:rPr>
+              <w:instrText xml:space="preserve"> PAGEREF _Toc409621971 \h </w:instrText>
+            </w:r>
+            <w:r>
+              <w:rPr>
+                <w:noProof/>
+                <w:webHidden/>
+              </w:rPr>
+            </w:r>
+            <w:r>
+              <w:rPr>
+                <w:noProof/>
+                <w:webHidden/>
+              </w:rPr>
+              <w:fldChar w:fldCharType="separate"/>
+            </w:r>
+            <w:r>
+              <w:rPr>
+                <w:noProof/>
+                <w:webHidden/>
+              </w:rPr>
+              <w:t>8</w:t>
+            </w:r>
+            <w:r>
+              <w:rPr>
+                <w:noProof/>
+                <w:webHidden/>
+              </w:rPr>
+              <w:fldChar w:fldCharType="end"/>
+            </w:r>
+          </w:hyperlink>
+        </w:p>
+        <w:p>
+          <w:pPr>
+            <w:pStyle w:val="Inhopg1"/>
+            <w:tabs>
+              <w:tab w:val="right" w:leader="dot" w:pos="9062"/>
+            </w:tabs>
+            <w:rPr>
+              <w:noProof/>
+            </w:rPr>
+          </w:pPr>
+          <w:hyperlink w:anchor="_Toc409621972" w:history="1">
+            <w:r>
+              <w:rPr>
+                <w:rStyle w:val="Hyperlink"/>
+                <w:noProof/>
+              </w:rPr>
+              <w:t>Kwaliteitseisen</w:t>
+            </w:r>
+            <w:r>
+              <w:rPr>
+                <w:noProof/>
+                <w:webHidden/>
+              </w:rPr>
+              <w:tab/>
+            </w:r>
+            <w:r>
+              <w:rPr>
+                <w:noProof/>
+                <w:webHidden/>
+              </w:rPr>
+              <w:fldChar w:fldCharType="begin"/>
+            </w:r>
+            <w:r>
+              <w:rPr>
+                <w:noProof/>
+                <w:webHidden/>
+              </w:rPr>
+              <w:instrText xml:space="preserve"> PAGEREF _Toc409621972 \h </w:instrText>
+            </w:r>
+            <w:r>
+              <w:rPr>
+                <w:noProof/>
+                <w:webHidden/>
+              </w:rPr>
+            </w:r>
+            <w:r>
+              <w:rPr>
+                <w:noProof/>
+                <w:webHidden/>
+              </w:rPr>
+              <w:fldChar w:fldCharType="separate"/>
+            </w:r>
+            <w:r>
+              <w:rPr>
+                <w:noProof/>
+                <w:webHidden/>
+              </w:rPr>
+              <w:t>8</w:t>
+            </w:r>
+            <w:r>
+              <w:rPr>
+                <w:noProof/>
+                <w:webHidden/>
+              </w:rPr>
+              <w:fldChar w:fldCharType="end"/>
+            </w:r>
+          </w:hyperlink>
+        </w:p>
+        <w:p>
+          <w:pPr>
+            <w:pStyle w:val="Inhopg1"/>
+            <w:tabs>
+              <w:tab w:val="right" w:leader="dot" w:pos="9062"/>
+            </w:tabs>
+            <w:rPr>
+              <w:noProof/>
+            </w:rPr>
+          </w:pPr>
+          <w:hyperlink w:anchor="_Toc409621973" w:history="1">
+            <w:r>
+              <w:rPr>
+                <w:rStyle w:val="Hyperlink"/>
+                <w:noProof/>
+              </w:rPr>
+              <w:t>User interface</w:t>
+            </w:r>
+            <w:r>
+              <w:rPr>
+                <w:noProof/>
+                <w:webHidden/>
+              </w:rPr>
+              <w:tab/>
+            </w:r>
+            <w:r>
+              <w:rPr>
+                <w:noProof/>
+                <w:webHidden/>
+              </w:rPr>
+              <w:fldChar w:fldCharType="begin"/>
+            </w:r>
+            <w:r>
+              <w:rPr>
+                <w:noProof/>
+                <w:webHidden/>
+              </w:rPr>
+              <w:instrText xml:space="preserve"> PAGEREF _Toc409621973 \h </w:instrText>
+            </w:r>
+            <w:r>
+              <w:rPr>
+                <w:noProof/>
+                <w:webHidden/>
+              </w:rPr>
+            </w:r>
+            <w:r>
+              <w:rPr>
+                <w:noProof/>
+                <w:webHidden/>
+              </w:rPr>
+              <w:fldChar w:fldCharType="separate"/>
+            </w:r>
+            <w:r>
+              <w:rPr>
+                <w:noProof/>
+                <w:webHidden/>
+              </w:rPr>
+              <w:t>9</w:t>
+            </w:r>
+            <w:r>
+              <w:rPr>
+                <w:noProof/>
+                <w:webHidden/>
+              </w:rPr>
+              <w:fldChar w:fldCharType="end"/>
+            </w:r>
+          </w:hyperlink>
+        </w:p>
+        <w:p>
+          <w:pPr>
+            <w:pStyle w:val="Inhopg2"/>
+            <w:tabs>
+              <w:tab w:val="right" w:leader="dot" w:pos="9062"/>
+            </w:tabs>
+            <w:rPr>
+              <w:noProof/>
+            </w:rPr>
+          </w:pPr>
+          <w:hyperlink w:anchor="_Toc409621974" w:history="1">
+            <w:r>
+              <w:rPr>
+                <w:rStyle w:val="Hyperlink"/>
+                <w:noProof/>
+              </w:rPr>
+              <w:t>VOor de Cursist</w:t>
+            </w:r>
+            <w:r>
+              <w:rPr>
+                <w:noProof/>
+                <w:webHidden/>
+              </w:rPr>
+              <w:tab/>
+            </w:r>
+            <w:r>
+              <w:rPr>
+                <w:noProof/>
+                <w:webHidden/>
+              </w:rPr>
+              <w:fldChar w:fldCharType="begin"/>
+            </w:r>
+            <w:r>
+              <w:rPr>
+                <w:noProof/>
+                <w:webHidden/>
+              </w:rPr>
+              <w:instrText xml:space="preserve"> PAGEREF _Toc409621974 \h </w:instrText>
+            </w:r>
+            <w:r>
+              <w:rPr>
+                <w:noProof/>
+                <w:webHidden/>
+              </w:rPr>
+            </w:r>
+            <w:r>
+              <w:rPr>
+                <w:noProof/>
+                <w:webHidden/>
+              </w:rPr>
+              <w:fldChar w:fldCharType="separate"/>
+            </w:r>
+            <w:r>
+              <w:rPr>
+                <w:noProof/>
+                <w:webHidden/>
+              </w:rPr>
+              <w:t>9</w:t>
+            </w:r>
+            <w:r>
+              <w:rPr>
+                <w:noProof/>
+                <w:webHidden/>
+              </w:rPr>
+              <w:fldChar w:fldCharType="end"/>
+            </w:r>
+          </w:hyperlink>
+        </w:p>
+        <w:p>
+          <w:pPr>
+            <w:pStyle w:val="Inhopg3"/>
+            <w:tabs>
+              <w:tab w:val="right" w:leader="dot" w:pos="9062"/>
+            </w:tabs>
+            <w:rPr>
+              <w:noProof/>
+            </w:rPr>
+          </w:pPr>
+          <w:hyperlink w:anchor="_Toc409621975" w:history="1">
+            <w:r>
+              <w:rPr>
+                <w:rStyle w:val="Hyperlink"/>
+                <w:noProof/>
+              </w:rPr>
+              <w:t>Resultaat</w:t>
+            </w:r>
+            <w:r>
+              <w:rPr>
+                <w:noProof/>
+                <w:webHidden/>
+              </w:rPr>
+              <w:tab/>
+            </w:r>
+            <w:r>
+              <w:rPr>
+                <w:noProof/>
+                <w:webHidden/>
+              </w:rPr>
+              <w:fldChar w:fldCharType="begin"/>
+            </w:r>
+            <w:r>
+              <w:rPr>
+                <w:noProof/>
+                <w:webHidden/>
+              </w:rPr>
+              <w:instrText xml:space="preserve"> PAGEREF _Toc409621975 \h </w:instrText>
+            </w:r>
+            <w:r>
+              <w:rPr>
+                <w:noProof/>
+                <w:webHidden/>
+              </w:rPr>
+            </w:r>
+            <w:r>
+              <w:rPr>
+                <w:noProof/>
+                <w:webHidden/>
+              </w:rPr>
+              <w:fldChar w:fldCharType="separate"/>
+            </w:r>
+            <w:r>
+              <w:rPr>
+                <w:noProof/>
+                <w:webHidden/>
+              </w:rPr>
+              <w:t>10</w:t>
+            </w:r>
+            <w:r>
+              <w:rPr>
+                <w:noProof/>
+                <w:webHidden/>
+              </w:rPr>
+              <w:fldChar w:fldCharType="end"/>
+            </w:r>
+          </w:hyperlink>
+        </w:p>
+        <w:p>
+          <w:pPr>
+            <w:pStyle w:val="Inhopg2"/>
+            <w:tabs>
+              <w:tab w:val="right" w:leader="dot" w:pos="9062"/>
+            </w:tabs>
+            <w:rPr>
+              <w:noProof/>
+            </w:rPr>
+          </w:pPr>
+          <w:hyperlink w:anchor="_Toc409621976" w:history="1">
+            <w:r>
+              <w:rPr>
+                <w:rStyle w:val="Hyperlink"/>
+                <w:noProof/>
+              </w:rPr>
+              <w:t>Voor de beheerder</w:t>
+            </w:r>
+            <w:r>
+              <w:rPr>
+                <w:noProof/>
+                <w:webHidden/>
+              </w:rPr>
+              <w:tab/>
+            </w:r>
+            <w:r>
+              <w:rPr>
+                <w:noProof/>
+                <w:webHidden/>
+              </w:rPr>
+              <w:fldChar w:fldCharType="begin"/>
+            </w:r>
+            <w:r>
+              <w:rPr>
+                <w:noProof/>
+                <w:webHidden/>
+              </w:rPr>
+              <w:instrText xml:space="preserve"> PAGEREF _Toc409621976 \h </w:instrText>
+            </w:r>
+            <w:r>
+              <w:rPr>
+                <w:noProof/>
+                <w:webHidden/>
+              </w:rPr>
+            </w:r>
+            <w:r>
+              <w:rPr>
+                <w:noProof/>
+                <w:webHidden/>
+              </w:rPr>
+              <w:fldChar w:fldCharType="separate"/>
+            </w:r>
+            <w:r>
+              <w:rPr>
+                <w:noProof/>
+                <w:webHidden/>
+              </w:rPr>
+              <w:t>11</w:t>
+            </w:r>
+            <w:r>
+              <w:rPr>
+                <w:noProof/>
+                <w:webHidden/>
+              </w:rPr>
+              <w:fldChar w:fldCharType="end"/>
+            </w:r>
+          </w:hyperlink>
+        </w:p>
+        <w:p>
+          <w:r>
+            <w:rPr>
+              <w:b/>
+              <w:bCs/>
+              <w:lang w:val="nl-NL"/>
+            </w:rPr>
+            <w:fldChar w:fldCharType="end"/>
+          </w:r>
+        </w:p>
+      </w:sdtContent>
+    </w:sdt>
+    <w:p>
+      <w:pPr>
+        <w:rPr>
+          <w:lang w:val="en-US"/>
+        </w:rPr>
+      </w:pPr>
+    </w:p>
+    <w:p>
+      <w:pPr>
+        <w:rPr>
+          <w:lang w:val="en-US"/>
+        </w:rPr>
+      </w:pPr>
+    </w:p>
+    <w:p>
+      <w:pPr>
+        <w:rPr>
+          <w:lang w:val="en-US"/>
+        </w:rPr>
+      </w:pPr>
+    </w:p>
+    <w:p>
+      <w:pPr>
+        <w:rPr>
+          <w:lang w:val="en-US"/>
+        </w:rPr>
+      </w:pPr>
+    </w:p>
+    <w:p>
+      <w:pPr>
+        <w:rPr>
+          <w:lang w:val="en-US"/>
+        </w:rPr>
+      </w:pPr>
+    </w:p>
+    <w:p>
+      <w:pPr>
+        <w:rPr>
+          <w:lang w:val="en-US"/>
+        </w:rPr>
+      </w:pPr>
+    </w:p>
+    <w:p>
+      <w:pPr>
+        <w:rPr>
+          <w:lang w:val="en-US"/>
+        </w:rPr>
+      </w:pPr>
+    </w:p>
     <w:p>
       <w:pPr>
         <w:pStyle w:val="Titel"/>
@@ -13,6 +1938,7 @@
         <w:rPr>
           <w:lang w:val="en-US"/>
         </w:rPr>
+        <w:lastRenderedPageBreak/>
         <w:t>Project Java – Wim Aerts</w:t>
       </w:r>
       <w:r>
@@ -38,9 +1964,11 @@
       <w:pPr>
         <w:pStyle w:val="Kop1"/>
       </w:pPr>
+      <w:bookmarkStart w:id="0" w:name="_Toc409621957"/>
       <w:r>
         <w:t>Doel</w:t>
       </w:r>
+      <w:bookmarkEnd w:id="0"/>
     </w:p>
     <w:p>
       <w:r>
@@ -57,17 +1985,21 @@
       <w:pPr>
         <w:pStyle w:val="Kop1"/>
       </w:pPr>
+      <w:bookmarkStart w:id="1" w:name="_Toc409621958"/>
       <w:r>
         <w:t>Requirements</w:t>
       </w:r>
+      <w:bookmarkEnd w:id="1"/>
     </w:p>
     <w:p>
       <w:pPr>
         <w:pStyle w:val="Kop2"/>
       </w:pPr>
+      <w:bookmarkStart w:id="2" w:name="_Toc409621959"/>
       <w:r>
         <w:t>Must have</w:t>
       </w:r>
+      <w:bookmarkEnd w:id="2"/>
     </w:p>
     <w:p>
       <w:pPr>
@@ -289,9 +2221,11 @@
       <w:pPr>
         <w:pStyle w:val="Kop2"/>
       </w:pPr>
+      <w:bookmarkStart w:id="3" w:name="_Toc409621960"/>
       <w:r>
         <w:t>Nice to have</w:t>
       </w:r>
+      <w:bookmarkEnd w:id="3"/>
     </w:p>
     <w:p>
       <w:pPr>
@@ -377,19 +2311,43 @@
         <w:t>Cursist kan lessenrooster bewaren</w:t>
       </w:r>
     </w:p>
-    <w:p/>
-    <w:p/>
-    <w:p/>
+    <w:p>
+      <w:pPr>
+        <w:ind w:left="1080"/>
+      </w:pPr>
+    </w:p>
+    <w:p>
+      <w:pPr>
+        <w:ind w:left="1080"/>
+      </w:pPr>
+    </w:p>
+    <w:p>
+      <w:pPr>
+        <w:ind w:left="1080"/>
+      </w:pPr>
+    </w:p>
+    <w:p>
+      <w:pPr>
+        <w:ind w:left="1080"/>
+      </w:pPr>
+    </w:p>
+    <w:p>
+      <w:pPr>
+        <w:ind w:left="1080"/>
+      </w:pPr>
+    </w:p>
     <w:p/>
     <w:p/>
     <w:p>
       <w:pPr>
         <w:pStyle w:val="Kop1"/>
       </w:pPr>
+      <w:bookmarkStart w:id="4" w:name="_Toc409621961"/>
       <w:r>
         <w:lastRenderedPageBreak/>
         <w:t>Actoren</w:t>
       </w:r>
+      <w:bookmarkEnd w:id="4"/>
     </w:p>
     <w:p>
       <w:pPr>
@@ -438,6 +2396,7 @@
           <w:lang w:val="en-US"/>
         </w:rPr>
       </w:pPr>
+      <w:bookmarkStart w:id="5" w:name="_Toc409621962"/>
       <w:r>
         <w:rPr>
           <w:lang w:val="en-US"/>
@@ -450,14 +2409,17 @@
         </w:rPr>
         <w:t xml:space="preserve"> &amp; use case Diagram</w:t>
       </w:r>
+      <w:bookmarkEnd w:id="5"/>
     </w:p>
     <w:p>
       <w:pPr>
         <w:pStyle w:val="Kop2"/>
       </w:pPr>
+      <w:bookmarkStart w:id="6" w:name="_Toc409621963"/>
       <w:r>
         <w:t>Use Cases</w:t>
       </w:r>
+      <w:bookmarkEnd w:id="6"/>
     </w:p>
     <w:p/>
     <w:tbl>
@@ -1308,18 +3270,20 @@
       <w:pPr>
         <w:pStyle w:val="Kop2"/>
       </w:pPr>
+      <w:bookmarkStart w:id="7" w:name="_Toc409621964"/>
       <w:r>
         <w:lastRenderedPageBreak/>
         <w:t>Use case Diagram</w:t>
       </w:r>
+      <w:bookmarkEnd w:id="7"/>
     </w:p>
     <w:p>
       <w:r>
         <w:object w:dxaOrig="7063" w:dyaOrig="6533">
-          <v:shape id="_x0000_i1029" type="#_x0000_t75" style="width:353pt;height:326.8pt" o:ole="">
-            <v:imagedata r:id="rId6" o:title=""/>
+          <v:shape id="_x0000_i1025" type="#_x0000_t75" style="width:353.2pt;height:326.7pt" o:ole="">
+            <v:imagedata r:id="rId8" o:title=""/>
           </v:shape>
-          <o:OLEObject Type="Embed" ProgID="Visio.Drawing.11" ShapeID="_x0000_i1029" DrawAspect="Content" ObjectID="_1477057293" r:id="rId7"/>
+          <o:OLEObject Type="Embed" ProgID="Visio.Drawing.11" ShapeID="_x0000_i1025" DrawAspect="Content" ObjectID="_1483363837" r:id="rId9"/>
         </w:object>
       </w:r>
     </w:p>
@@ -1327,17 +3291,19 @@
       <w:pPr>
         <w:pStyle w:val="Kop1"/>
       </w:pPr>
+      <w:bookmarkStart w:id="8" w:name="_Toc409621965"/>
       <w:r>
         <w:t>Klasse diagram</w:t>
       </w:r>
+      <w:bookmarkEnd w:id="8"/>
     </w:p>
     <w:p>
       <w:r>
         <w:object w:dxaOrig="10764" w:dyaOrig="3572">
-          <v:shape id="_x0000_i1025" type="#_x0000_t75" style="width:453.05pt;height:150.1pt" o:ole="">
-            <v:imagedata r:id="rId8" o:title=""/>
+          <v:shape id="_x0000_i1026" type="#_x0000_t75" style="width:453.05pt;height:150.1pt" o:ole="">
+            <v:imagedata r:id="rId10" o:title=""/>
           </v:shape>
-          <o:OLEObject Type="Embed" ProgID="Visio.Drawing.11" ShapeID="_x0000_i1025" DrawAspect="Content" ObjectID="_1477057294" r:id="rId9"/>
+          <o:OLEObject Type="Embed" ProgID="Visio.Drawing.11" ShapeID="_x0000_i1026" DrawAspect="Content" ObjectID="_1483363838" r:id="rId11"/>
         </w:object>
       </w:r>
     </w:p>
@@ -1382,6 +3348,7 @@
           <w:lang w:val="en-GB"/>
         </w:rPr>
       </w:pPr>
+      <w:bookmarkStart w:id="9" w:name="_Toc409621966"/>
       <w:r>
         <w:rPr>
           <w:lang w:val="en-GB"/>
@@ -1389,34 +3356,37 @@
         <w:lastRenderedPageBreak/>
         <w:t>Sequentie diagram</w:t>
       </w:r>
+      <w:bookmarkEnd w:id="9"/>
     </w:p>
     <w:p>
       <w:pPr>
         <w:pStyle w:val="Kop2"/>
       </w:pPr>
+      <w:bookmarkStart w:id="10" w:name="_Toc409621967"/>
       <w:r>
         <w:t>Lessenrooster Aanmaken</w:t>
       </w:r>
+      <w:bookmarkEnd w:id="10"/>
     </w:p>
     <w:p>
       <w:r>
         <w:object w:dxaOrig="10742" w:dyaOrig="7432">
-          <v:shape id="_x0000_i1026" type="#_x0000_t75" style="width:413.75pt;height:285.65pt" o:ole="">
-            <v:imagedata r:id="rId10" o:title=""/>
+          <v:shape id="_x0000_i1027" type="#_x0000_t75" style="width:413.65pt;height:285.95pt" o:ole="">
+            <v:imagedata r:id="rId12" o:title=""/>
           </v:shape>
-          <o:OLEObject Type="Embed" ProgID="Visio.Drawing.11" ShapeID="_x0000_i1026" DrawAspect="Content" ObjectID="_1477057295" r:id="rId11"/>
+          <o:OLEObject Type="Embed" ProgID="Visio.Drawing.11" ShapeID="_x0000_i1027" DrawAspect="Content" ObjectID="_1483363839" r:id="rId13"/>
         </w:object>
       </w:r>
-      <w:bookmarkStart w:id="0" w:name="_GoBack"/>
-      <w:bookmarkEnd w:id="0"/>
     </w:p>
     <w:p>
       <w:pPr>
         <w:pStyle w:val="Kop2"/>
       </w:pPr>
+      <w:bookmarkStart w:id="11" w:name="_Toc409621968"/>
       <w:r>
         <w:t>Module toevoegen</w:t>
       </w:r>
+      <w:bookmarkEnd w:id="11"/>
     </w:p>
     <w:p>
       <w:pPr>
@@ -1426,10 +3396,10 @@
       </w:pPr>
       <w:r>
         <w:object w:dxaOrig="10209" w:dyaOrig="6575">
-          <v:shape id="_x0000_i1027" type="#_x0000_t75" style="width:403.95pt;height:259.5pt" o:ole="">
-            <v:imagedata r:id="rId12" o:title=""/>
+          <v:shape id="_x0000_i1028" type="#_x0000_t75" style="width:403.45pt;height:259.45pt" o:ole="">
+            <v:imagedata r:id="rId14" o:title=""/>
           </v:shape>
-          <o:OLEObject Type="Embed" ProgID="Visio.Drawing.11" ShapeID="_x0000_i1027" DrawAspect="Content" ObjectID="_1477057296" r:id="rId13"/>
+          <o:OLEObject Type="Embed" ProgID="Visio.Drawing.11" ShapeID="_x0000_i1028" DrawAspect="Content" ObjectID="_1483363840" r:id="rId15"/>
         </w:object>
       </w:r>
     </w:p>
@@ -1453,32 +3423,21 @@
       <w:pPr>
         <w:pStyle w:val="Kop1"/>
       </w:pPr>
+      <w:bookmarkStart w:id="12" w:name="_Toc409621969"/>
       <w:r>
         <w:lastRenderedPageBreak/>
         <w:t>Activiteiten diagram</w:t>
       </w:r>
+      <w:bookmarkEnd w:id="12"/>
     </w:p>
     <w:p>
       <w:r>
         <w:object w:dxaOrig="3503" w:dyaOrig="7378">
-          <v:shape id="_x0000_i1028" type="#_x0000_t75" style="width:175.3pt;height:368.9pt" o:ole="">
-            <v:imagedata r:id="rId14" o:title=""/>
+          <v:shape id="_x0000_i1029" type="#_x0000_t75" style="width:175.25pt;height:368.85pt" o:ole="">
+            <v:imagedata r:id="rId16" o:title=""/>
           </v:shape>
-          <o:OLEObject Type="Embed" ProgID="Visio.Drawing.11" ShapeID="_x0000_i1028" DrawAspect="Content" ObjectID="_1477057297" r:id="rId15"/>
+          <o:OLEObject Type="Embed" ProgID="Visio.Drawing.11" ShapeID="_x0000_i1029" DrawAspect="Content" ObjectID="_1483363841" r:id="rId17"/>
         </w:object>
-      </w:r>
-    </w:p>
-    <w:p>
-      <w:pPr>
-        <w:pStyle w:val="Kop1"/>
-      </w:pPr>
-      <w:r>
-        <w:t>Toestands diagram</w:t>
-      </w:r>
-    </w:p>
-    <w:p>
-      <w:r>
-        <w:t>Niet van toepassing.</w:t>
       </w:r>
     </w:p>
     <w:p>
@@ -1493,6 +3452,7 @@
           <w:szCs w:val="22"/>
         </w:rPr>
       </w:pPr>
+      <w:bookmarkStart w:id="13" w:name="_Toc409621970"/>
       <w:r>
         <w:br w:type="page"/>
       </w:r>
@@ -1503,19 +3463,10 @@
       </w:pPr>
       <w:r>
         <w:lastRenderedPageBreak/>
-        <w:t>Deployment diagram</w:t>
-      </w:r>
+        <w:t>Toestands diagram</w:t>
+      </w:r>
+      <w:bookmarkEnd w:id="13"/>
     </w:p>
-    <w:p/>
-    <w:p>
-      <w:pPr>
-        <w:pStyle w:val="Kop1"/>
-      </w:pPr>
-      <w:r>
-        <w:t>Kwaliteitseisen</w:t>
-      </w:r>
-    </w:p>
-    <w:p/>
     <w:p>
       <w:pPr>
         <w:rPr>
@@ -1529,25 +3480,69 @@
         </w:rPr>
       </w:pPr>
       <w:r>
-        <w:br w:type="page"/>
-      </w:r>
+        <w:t>Niet van toepassing.</w:t>
+      </w:r>
+      <w:bookmarkStart w:id="14" w:name="_GoBack"/>
+      <w:bookmarkEnd w:id="14"/>
     </w:p>
     <w:p>
       <w:pPr>
         <w:pStyle w:val="Kop1"/>
       </w:pPr>
+      <w:bookmarkStart w:id="15" w:name="_Toc409621971"/>
+      <w:r>
+        <w:t>Deployment diagram</w:t>
+      </w:r>
+      <w:bookmarkEnd w:id="15"/>
+    </w:p>
+    <w:p/>
+    <w:p>
+      <w:pPr>
+        <w:pStyle w:val="Kop1"/>
+      </w:pPr>
+      <w:bookmarkStart w:id="16" w:name="_Toc409621972"/>
+      <w:r>
+        <w:t>Kwaliteitseisen</w:t>
+      </w:r>
+      <w:bookmarkEnd w:id="16"/>
+    </w:p>
+    <w:p/>
+    <w:p>
+      <w:pPr>
+        <w:rPr>
+          <w:b/>
+          <w:bCs/>
+          <w:caps/>
+          <w:color w:val="FFFFFF" w:themeColor="background1"/>
+          <w:spacing w:val="15"/>
+          <w:sz w:val="22"/>
+          <w:szCs w:val="22"/>
+        </w:rPr>
+      </w:pPr>
+      <w:r>
+        <w:br w:type="page"/>
+      </w:r>
+    </w:p>
+    <w:p>
+      <w:pPr>
+        <w:pStyle w:val="Kop1"/>
+      </w:pPr>
+      <w:bookmarkStart w:id="17" w:name="_Toc409621973"/>
       <w:r>
         <w:lastRenderedPageBreak/>
         <w:t>User interface</w:t>
       </w:r>
+      <w:bookmarkEnd w:id="17"/>
     </w:p>
     <w:p>
       <w:pPr>
         <w:pStyle w:val="Kop2"/>
       </w:pPr>
+      <w:bookmarkStart w:id="18" w:name="_Toc409621974"/>
       <w:r>
         <w:t>VOor de Cursist</w:t>
       </w:r>
+      <w:bookmarkEnd w:id="18"/>
     </w:p>
     <w:p>
       <w:r>
@@ -1556,7 +3551,7 @@
           <w:lang w:eastAsia="nl-BE"/>
         </w:rPr>
         <w:drawing>
-          <wp:inline distT="0" distB="0" distL="0" distR="0" wp14:anchorId="6CA7DA83" wp14:editId="7E76CAF2">
+          <wp:inline distT="0" distB="0" distL="0" distR="0" wp14:anchorId="15BA5D9B" wp14:editId="29A5B404">
             <wp:extent cx="5760720" cy="6942752"/>
             <wp:effectExtent l="0" t="0" r="0" b="0"/>
             <wp:docPr id="1" name="Afbeelding 1"/>
@@ -1571,7 +3566,7 @@
                     <pic:cNvPicPr/>
                   </pic:nvPicPr>
                   <pic:blipFill>
-                    <a:blip r:embed="rId16"/>
+                    <a:blip r:embed="rId18"/>
                     <a:stretch>
                       <a:fillRect/>
                     </a:stretch>
@@ -1605,7 +3600,7 @@
         </w:rPr>
         <w:lastRenderedPageBreak/>
         <w:drawing>
-          <wp:inline distT="0" distB="0" distL="0" distR="0" wp14:anchorId="3383CDA2" wp14:editId="627492B8">
+          <wp:inline distT="0" distB="0" distL="0" distR="0" wp14:anchorId="54F7B37A" wp14:editId="3DAD27BC">
             <wp:extent cx="3495859" cy="1137037"/>
             <wp:effectExtent l="0" t="0" r="0" b="6350"/>
             <wp:docPr id="3" name="Afbeelding 3"/>
@@ -1620,7 +3615,7 @@
                     <pic:cNvPicPr/>
                   </pic:nvPicPr>
                   <pic:blipFill>
-                    <a:blip r:embed="rId17"/>
+                    <a:blip r:embed="rId19"/>
                     <a:stretch>
                       <a:fillRect/>
                     </a:stretch>
@@ -1645,9 +3640,11 @@
       <w:pPr>
         <w:pStyle w:val="Kop3"/>
       </w:pPr>
+      <w:bookmarkStart w:id="19" w:name="_Toc409621975"/>
       <w:r>
         <w:t>Resultaat</w:t>
       </w:r>
+      <w:bookmarkEnd w:id="19"/>
     </w:p>
     <w:p>
       <w:r>
@@ -1656,7 +3653,7 @@
           <w:lang w:eastAsia="nl-BE"/>
         </w:rPr>
         <w:drawing>
-          <wp:inline distT="0" distB="0" distL="0" distR="0" wp14:anchorId="50D1FECE" wp14:editId="232907F8">
+          <wp:inline distT="0" distB="0" distL="0" distR="0" wp14:anchorId="36DA3E06" wp14:editId="6D8A4724">
             <wp:extent cx="5760720" cy="2003695"/>
             <wp:effectExtent l="0" t="0" r="0" b="0"/>
             <wp:docPr id="7" name="Afbeelding 7"/>
@@ -1673,7 +3670,7 @@
                     </pic:cNvPicPr>
                   </pic:nvPicPr>
                   <pic:blipFill>
-                    <a:blip r:embed="rId18">
+                    <a:blip r:embed="rId20">
                       <a:extLst>
                         <a:ext uri="{28A0092B-C50C-407E-A947-70E740481C1C}">
                           <a14:useLocalDpi xmlns:a14="http://schemas.microsoft.com/office/drawing/2010/main" val="0"/>
@@ -1714,10 +3711,12 @@
       <w:pPr>
         <w:pStyle w:val="Kop2"/>
       </w:pPr>
+      <w:bookmarkStart w:id="20" w:name="_Toc409621976"/>
       <w:r>
         <w:lastRenderedPageBreak/>
         <w:t>Voor de beheerder</w:t>
       </w:r>
+      <w:bookmarkEnd w:id="20"/>
     </w:p>
     <w:p>
       <w:r>
@@ -1726,7 +3725,7 @@
           <w:lang w:eastAsia="nl-BE"/>
         </w:rPr>
         <w:drawing>
-          <wp:inline distT="0" distB="0" distL="0" distR="0" wp14:anchorId="45A54A87" wp14:editId="7128E8CB">
+          <wp:inline distT="0" distB="0" distL="0" distR="0" wp14:anchorId="6CD81D8C" wp14:editId="39F26C3C">
             <wp:extent cx="3295291" cy="3069336"/>
             <wp:effectExtent l="0" t="0" r="635" b="0"/>
             <wp:docPr id="8" name="Afbeelding 8"/>
@@ -1743,7 +3742,7 @@
                     </pic:cNvPicPr>
                   </pic:nvPicPr>
                   <pic:blipFill>
-                    <a:blip r:embed="rId19">
+                    <a:blip r:embed="rId21">
                       <a:extLst>
                         <a:ext uri="{28A0092B-C50C-407E-A947-70E740481C1C}">
                           <a14:useLocalDpi xmlns:a14="http://schemas.microsoft.com/office/drawing/2010/main" val="0"/>
@@ -1778,7 +3777,9 @@
     <w:sectPr>
       <w:pgSz w:w="11906" w:h="16838"/>
       <w:pgMar w:top="1417" w:right="1417" w:bottom="1417" w:left="1417" w:header="708" w:footer="708" w:gutter="0"/>
+      <w:pgNumType w:start="0"/>
       <w:cols w:space="708"/>
+      <w:titlePg/>
       <w:docGrid w:linePitch="360"/>
     </w:sectPr>
   </w:body>
@@ -1808,7 +3809,7 @@
         <v:path o:extrusionok="f" gradientshapeok="t" o:connecttype="rect"/>
         <o:lock v:ext="edit" aspectratio="t"/>
       </v:shapetype>
-      <v:shape id="_x0000_i1034" type="#_x0000_t75" style="width:11.2pt;height:11.2pt" o:bullet="t">
+      <v:shape id="_x0000_i1087" type="#_x0000_t75" style="width:10.85pt;height:10.85pt" o:bullet="t">
         <v:imagedata r:id="rId1" o:title="mso8311"/>
       </v:shape>
     </w:pict>
@@ -4757,6 +6758,55 @@
       </w:tblBorders>
     </w:tblPr>
   </w:style>
+  <w:style w:type="paragraph" w:styleId="Inhopg1">
+    <w:name w:val="toc 1"/>
+    <w:basedOn w:val="Standaard"/>
+    <w:next w:val="Standaard"/>
+    <w:autoRedefine/>
+    <w:uiPriority w:val="39"/>
+    <w:unhideWhenUsed/>
+    <w:rsid w:val="004538E3"/>
+    <w:pPr>
+      <w:spacing w:after="100"/>
+    </w:pPr>
+  </w:style>
+  <w:style w:type="paragraph" w:styleId="Inhopg2">
+    <w:name w:val="toc 2"/>
+    <w:basedOn w:val="Standaard"/>
+    <w:next w:val="Standaard"/>
+    <w:autoRedefine/>
+    <w:uiPriority w:val="39"/>
+    <w:unhideWhenUsed/>
+    <w:rsid w:val="004538E3"/>
+    <w:pPr>
+      <w:spacing w:after="100"/>
+      <w:ind w:left="200"/>
+    </w:pPr>
+  </w:style>
+  <w:style w:type="paragraph" w:styleId="Inhopg3">
+    <w:name w:val="toc 3"/>
+    <w:basedOn w:val="Standaard"/>
+    <w:next w:val="Standaard"/>
+    <w:autoRedefine/>
+    <w:uiPriority w:val="39"/>
+    <w:unhideWhenUsed/>
+    <w:rsid w:val="004538E3"/>
+    <w:pPr>
+      <w:spacing w:after="100"/>
+      <w:ind w:left="400"/>
+    </w:pPr>
+  </w:style>
+  <w:style w:type="character" w:styleId="Hyperlink">
+    <w:name w:val="Hyperlink"/>
+    <w:basedOn w:val="Standaardalinea-lettertype"/>
+    <w:uiPriority w:val="99"/>
+    <w:unhideWhenUsed/>
+    <w:rsid w:val="004538E3"/>
+    <w:rPr>
+      <w:color w:val="0000FF" w:themeColor="hyperlink"/>
+      <w:u w:val="single"/>
+    </w:rPr>
+  </w:style>
 </w:styles>
 </file>
 
@@ -5625,6 +7675,55 @@
         <w:insideV w:val="single" w:sz="4" w:space="0" w:color="auto"/>
       </w:tblBorders>
     </w:tblPr>
+  </w:style>
+  <w:style w:type="paragraph" w:styleId="Inhopg1">
+    <w:name w:val="toc 1"/>
+    <w:basedOn w:val="Standaard"/>
+    <w:next w:val="Standaard"/>
+    <w:autoRedefine/>
+    <w:uiPriority w:val="39"/>
+    <w:unhideWhenUsed/>
+    <w:rsid w:val="004538E3"/>
+    <w:pPr>
+      <w:spacing w:after="100"/>
+    </w:pPr>
+  </w:style>
+  <w:style w:type="paragraph" w:styleId="Inhopg2">
+    <w:name w:val="toc 2"/>
+    <w:basedOn w:val="Standaard"/>
+    <w:next w:val="Standaard"/>
+    <w:autoRedefine/>
+    <w:uiPriority w:val="39"/>
+    <w:unhideWhenUsed/>
+    <w:rsid w:val="004538E3"/>
+    <w:pPr>
+      <w:spacing w:after="100"/>
+      <w:ind w:left="200"/>
+    </w:pPr>
+  </w:style>
+  <w:style w:type="paragraph" w:styleId="Inhopg3">
+    <w:name w:val="toc 3"/>
+    <w:basedOn w:val="Standaard"/>
+    <w:next w:val="Standaard"/>
+    <w:autoRedefine/>
+    <w:uiPriority w:val="39"/>
+    <w:unhideWhenUsed/>
+    <w:rsid w:val="004538E3"/>
+    <w:pPr>
+      <w:spacing w:after="100"/>
+      <w:ind w:left="400"/>
+    </w:pPr>
+  </w:style>
+  <w:style w:type="character" w:styleId="Hyperlink">
+    <w:name w:val="Hyperlink"/>
+    <w:basedOn w:val="Standaardalinea-lettertype"/>
+    <w:uiPriority w:val="99"/>
+    <w:unhideWhenUsed/>
+    <w:rsid w:val="004538E3"/>
+    <w:rPr>
+      <w:color w:val="0000FF" w:themeColor="hyperlink"/>
+      <w:u w:val="single"/>
+    </w:rPr>
   </w:style>
 </w:styles>
 </file>
@@ -5912,4 +8011,35 @@
   <a:objectDefaults/>
   <a:extraClrSchemeLst/>
 </a:theme>
+</file>
+
+<file path=customXml/item1.xml><?xml version="1.0" encoding="utf-8"?>
+<CoverPageProperties xmlns="http://schemas.microsoft.com/office/2006/coverPageProps">
+  <PublishDate/>
+  <Abstract>Dit document bevat een korte analyse die ik heb gemaakt om dit project tot een goed einde te kunnen brengen.</Abstract>
+  <CompanyAddress/>
+  <CompanyPhone/>
+  <CompanyFax/>
+  <CompanyEmail/>
+</CoverPageProperties>
+</file>
+
+<file path=customXml/item2.xml><?xml version="1.0" encoding="utf-8"?>
+<b:Sources xmlns:b="http://schemas.openxmlformats.org/officeDocument/2006/bibliography" xmlns="http://schemas.openxmlformats.org/officeDocument/2006/bibliography" SelectedStyle="\APA.XSL" StyleName="APA"/>
+</file>
+
+<file path=customXml/itemProps1.xml><?xml version="1.0" encoding="utf-8"?>
+<ds:datastoreItem xmlns:ds="http://schemas.openxmlformats.org/officeDocument/2006/customXml" ds:itemID="{55AF091B-3C7A-41E3-B477-F2FDAA23CFDA}">
+  <ds:schemaRefs>
+    <ds:schemaRef ds:uri="http://schemas.microsoft.com/office/2006/coverPageProps"/>
+  </ds:schemaRefs>
+</ds:datastoreItem>
+</file>
+
+<file path=customXml/itemProps2.xml><?xml version="1.0" encoding="utf-8"?>
+<ds:datastoreItem xmlns:ds="http://schemas.openxmlformats.org/officeDocument/2006/customXml" ds:itemID="{3E9F5295-9F02-4520-B557-CAC357412F8F}">
+  <ds:schemaRefs>
+    <ds:schemaRef ds:uri="http://schemas.openxmlformats.org/officeDocument/2006/bibliography"/>
+  </ds:schemaRefs>
+</ds:datastoreItem>
 </file>
</xml_diff>

<commit_message>
Projectdossier aangepast: Besluit toegevoegd
</commit_message>
<xml_diff>
--- a/PROJECTDOSSIER/Project Java - Wim Aerts.docx
+++ b/PROJECTDOSSIER/Project Java - Wim Aerts.docx
@@ -20,6 +20,7 @@
           <w:r>
             <w:rPr>
               <w:noProof/>
+              <w:lang w:eastAsia="nl-BE"/>
             </w:rPr>
             <mc:AlternateContent>
               <mc:Choice Requires="wps">
@@ -106,6 +107,7 @@
                                   <w:dataBinding w:prefixMappings="xmlns:ns0='http://schemas.openxmlformats.org/package/2006/metadata/core-properties' xmlns:ns1='http://purl.org/dc/elements/1.1/'" w:xpath="/ns0:coreProperties[1]/ns1:title[1]" w:storeItemID="{6C3C8BC8-F283-45AE-878A-BAB7291924A1}"/>
                                   <w:text/>
                                 </w:sdtPr>
+                                <w:sdtEndPr/>
                                 <w:sdtContent>
                                   <w:p>
                                     <w:pPr>
@@ -152,6 +154,7 @@
                                   <w:dataBinding w:prefixMappings="xmlns:ns0='http://schemas.microsoft.com/office/2006/coverPageProps'" w:xpath="/ns0:CoverPageProperties[1]/ns0:Abstract[1]" w:storeItemID="{55AF091B-3C7A-41E3-B477-F2FDAA23CFDA}"/>
                                   <w:text/>
                                 </w:sdtPr>
+                                <w:sdtEndPr/>
                                 <w:sdtContent>
                                   <w:p>
                                     <w:pPr>
@@ -212,6 +215,7 @@
                             <w:dataBinding w:prefixMappings="xmlns:ns0='http://schemas.openxmlformats.org/package/2006/metadata/core-properties' xmlns:ns1='http://purl.org/dc/elements/1.1/'" w:xpath="/ns0:coreProperties[1]/ns1:title[1]" w:storeItemID="{6C3C8BC8-F283-45AE-878A-BAB7291924A1}"/>
                             <w:text/>
                           </w:sdtPr>
+                          <w:sdtEndPr/>
                           <w:sdtContent>
                             <w:p>
                               <w:pPr>
@@ -258,6 +262,7 @@
                             <w:dataBinding w:prefixMappings="xmlns:ns0='http://schemas.microsoft.com/office/2006/coverPageProps'" w:xpath="/ns0:CoverPageProperties[1]/ns0:Abstract[1]" w:storeItemID="{55AF091B-3C7A-41E3-B477-F2FDAA23CFDA}"/>
                             <w:text/>
                           </w:sdtPr>
+                          <w:sdtEndPr/>
                           <w:sdtContent>
                             <w:p>
                               <w:pPr>
@@ -290,6 +295,7 @@
           <w:r>
             <w:rPr>
               <w:noProof/>
+              <w:lang w:eastAsia="nl-BE"/>
             </w:rPr>
             <mc:AlternateContent>
               <mc:Choice Requires="wps">
@@ -367,6 +373,7 @@
                                   <w:dataBinding w:prefixMappings="xmlns:ns0='http://schemas.openxmlformats.org/package/2006/metadata/core-properties' xmlns:ns1='http://purl.org/dc/elements/1.1/'" w:xpath="/ns0:coreProperties[1]/ns1:subject[1]" w:storeItemID="{6C3C8BC8-F283-45AE-878A-BAB7291924A1}"/>
                                   <w:text/>
                                 </w:sdtPr>
+                                <w:sdtEndPr/>
                                 <w:sdtContent>
                                   <w:p>
                                     <w:pPr>
@@ -420,6 +427,7 @@
                             <w:dataBinding w:prefixMappings="xmlns:ns0='http://schemas.openxmlformats.org/package/2006/metadata/core-properties' xmlns:ns1='http://purl.org/dc/elements/1.1/'" w:xpath="/ns0:coreProperties[1]/ns1:subject[1]" w:storeItemID="{6C3C8BC8-F283-45AE-878A-BAB7291924A1}"/>
                             <w:text/>
                           </w:sdtPr>
+                          <w:sdtEndPr/>
                           <w:sdtContent>
                             <w:p>
                               <w:pPr>
@@ -465,7 +473,14 @@
     <w:sdt>
       <w:sdtPr>
         <w:rPr>
-          <w:lang w:val="nl-NL"/>
+          <w:b w:val="0"/>
+          <w:bCs w:val="0"/>
+          <w:caps w:val="0"/>
+          <w:color w:val="auto"/>
+          <w:spacing w:val="0"/>
+          <w:sz w:val="20"/>
+          <w:szCs w:val="20"/>
+          <w:lang w:val="nl-NL" w:bidi="ar-SA"/>
         </w:rPr>
         <w:id w:val="-1993631840"/>
         <w:docPartObj>
@@ -473,16 +488,7 @@
           <w:docPartUnique/>
         </w:docPartObj>
       </w:sdtPr>
-      <w:sdtEndPr>
-        <w:rPr>
-          <w:caps w:val="0"/>
-          <w:color w:val="auto"/>
-          <w:spacing w:val="0"/>
-          <w:sz w:val="20"/>
-          <w:szCs w:val="20"/>
-          <w:lang w:bidi="ar-SA"/>
-        </w:rPr>
-      </w:sdtEndPr>
+      <w:sdtEndPr/>
       <w:sdtContent>
         <w:p>
           <w:pPr>
@@ -503,6 +509,9 @@
             </w:tabs>
             <w:rPr>
               <w:noProof/>
+              <w:sz w:val="22"/>
+              <w:szCs w:val="22"/>
+              <w:lang w:eastAsia="nl-BE"/>
             </w:rPr>
           </w:pPr>
           <w:r>
@@ -514,7 +523,7 @@
           <w:r>
             <w:fldChar w:fldCharType="separate"/>
           </w:r>
-          <w:hyperlink w:anchor="_Toc409621957" w:history="1">
+          <w:hyperlink w:anchor="_Toc409623828" w:history="1">
             <w:r>
               <w:rPr>
                 <w:rStyle w:val="Hyperlink"/>
@@ -541,7 +550,7 @@
                 <w:noProof/>
                 <w:webHidden/>
               </w:rPr>
-              <w:instrText xml:space="preserve"> PAGEREF _Toc409621957 \h </w:instrText>
+              <w:instrText xml:space="preserve"> PAGEREF _Toc409623828 \h </w:instrText>
             </w:r>
             <w:r>
               <w:rPr>
@@ -580,9 +589,12 @@
             </w:tabs>
             <w:rPr>
               <w:noProof/>
+              <w:sz w:val="22"/>
+              <w:szCs w:val="22"/>
+              <w:lang w:eastAsia="nl-BE"/>
             </w:rPr>
           </w:pPr>
-          <w:hyperlink w:anchor="_Toc409621958" w:history="1">
+          <w:hyperlink w:anchor="_Toc409623829" w:history="1">
             <w:r>
               <w:rPr>
                 <w:rStyle w:val="Hyperlink"/>
@@ -609,7 +621,7 @@
                 <w:noProof/>
                 <w:webHidden/>
               </w:rPr>
-              <w:instrText xml:space="preserve"> PAGEREF _Toc409621958 \h </w:instrText>
+              <w:instrText xml:space="preserve"> PAGEREF _Toc409623829 \h </w:instrText>
             </w:r>
             <w:r>
               <w:rPr>
@@ -648,9 +660,12 @@
             </w:tabs>
             <w:rPr>
               <w:noProof/>
+              <w:sz w:val="22"/>
+              <w:szCs w:val="22"/>
+              <w:lang w:eastAsia="nl-BE"/>
             </w:rPr>
           </w:pPr>
-          <w:hyperlink w:anchor="_Toc409621959" w:history="1">
+          <w:hyperlink w:anchor="_Toc409623830" w:history="1">
             <w:r>
               <w:rPr>
                 <w:rStyle w:val="Hyperlink"/>
@@ -677,7 +692,7 @@
                 <w:noProof/>
                 <w:webHidden/>
               </w:rPr>
-              <w:instrText xml:space="preserve"> PAGEREF _Toc409621959 \h </w:instrText>
+              <w:instrText xml:space="preserve"> PAGEREF _Toc409623830 \h </w:instrText>
             </w:r>
             <w:r>
               <w:rPr>
@@ -697,7 +712,7 @@
                 <w:noProof/>
                 <w:webHidden/>
               </w:rPr>
-              <w:t>3</w:t>
+              <w:t>2</w:t>
             </w:r>
             <w:r>
               <w:rPr>
@@ -716,9 +731,12 @@
             </w:tabs>
             <w:rPr>
               <w:noProof/>
+              <w:sz w:val="22"/>
+              <w:szCs w:val="22"/>
+              <w:lang w:eastAsia="nl-BE"/>
             </w:rPr>
           </w:pPr>
-          <w:hyperlink w:anchor="_Toc409621960" w:history="1">
+          <w:hyperlink w:anchor="_Toc409623831" w:history="1">
             <w:r>
               <w:rPr>
                 <w:rStyle w:val="Hyperlink"/>
@@ -745,7 +763,7 @@
                 <w:noProof/>
                 <w:webHidden/>
               </w:rPr>
-              <w:instrText xml:space="preserve"> PAGEREF _Toc409621960 \h </w:instrText>
+              <w:instrText xml:space="preserve"> PAGEREF _Toc409623831 \h </w:instrText>
             </w:r>
             <w:r>
               <w:rPr>
@@ -765,7 +783,7 @@
                 <w:noProof/>
                 <w:webHidden/>
               </w:rPr>
-              <w:t>3</w:t>
+              <w:t>2</w:t>
             </w:r>
             <w:r>
               <w:rPr>
@@ -784,9 +802,12 @@
             </w:tabs>
             <w:rPr>
               <w:noProof/>
+              <w:sz w:val="22"/>
+              <w:szCs w:val="22"/>
+              <w:lang w:eastAsia="nl-BE"/>
             </w:rPr>
           </w:pPr>
-          <w:hyperlink w:anchor="_Toc409621961" w:history="1">
+          <w:hyperlink w:anchor="_Toc409623832" w:history="1">
             <w:r>
               <w:rPr>
                 <w:rStyle w:val="Hyperlink"/>
@@ -813,7 +834,7 @@
                 <w:noProof/>
                 <w:webHidden/>
               </w:rPr>
-              <w:instrText xml:space="preserve"> PAGEREF _Toc409621961 \h </w:instrText>
+              <w:instrText xml:space="preserve"> PAGEREF _Toc409623832 \h </w:instrText>
             </w:r>
             <w:r>
               <w:rPr>
@@ -852,9 +873,12 @@
             </w:tabs>
             <w:rPr>
               <w:noProof/>
+              <w:sz w:val="22"/>
+              <w:szCs w:val="22"/>
+              <w:lang w:eastAsia="nl-BE"/>
             </w:rPr>
           </w:pPr>
-          <w:hyperlink w:anchor="_Toc409621962" w:history="1">
+          <w:hyperlink w:anchor="_Toc409623833" w:history="1">
             <w:r>
               <w:rPr>
                 <w:rStyle w:val="Hyperlink"/>
@@ -882,7 +906,7 @@
                 <w:noProof/>
                 <w:webHidden/>
               </w:rPr>
-              <w:instrText xml:space="preserve"> PAGEREF _Toc409621962 \h </w:instrText>
+              <w:instrText xml:space="preserve"> PAGEREF _Toc409623833 \h </w:instrText>
             </w:r>
             <w:r>
               <w:rPr>
@@ -921,9 +945,12 @@
             </w:tabs>
             <w:rPr>
               <w:noProof/>
+              <w:sz w:val="22"/>
+              <w:szCs w:val="22"/>
+              <w:lang w:eastAsia="nl-BE"/>
             </w:rPr>
           </w:pPr>
-          <w:hyperlink w:anchor="_Toc409621963" w:history="1">
+          <w:hyperlink w:anchor="_Toc409623834" w:history="1">
             <w:r>
               <w:rPr>
                 <w:rStyle w:val="Hyperlink"/>
@@ -950,7 +977,7 @@
                 <w:noProof/>
                 <w:webHidden/>
               </w:rPr>
-              <w:instrText xml:space="preserve"> PAGEREF _Toc409621963 \h </w:instrText>
+              <w:instrText xml:space="preserve"> PAGEREF _Toc409623834 \h </w:instrText>
             </w:r>
             <w:r>
               <w:rPr>
@@ -989,9 +1016,12 @@
             </w:tabs>
             <w:rPr>
               <w:noProof/>
+              <w:sz w:val="22"/>
+              <w:szCs w:val="22"/>
+              <w:lang w:eastAsia="nl-BE"/>
             </w:rPr>
           </w:pPr>
-          <w:hyperlink w:anchor="_Toc409621964" w:history="1">
+          <w:hyperlink w:anchor="_Toc409623835" w:history="1">
             <w:r>
               <w:rPr>
                 <w:rStyle w:val="Hyperlink"/>
@@ -1018,7 +1048,7 @@
                 <w:noProof/>
                 <w:webHidden/>
               </w:rPr>
-              <w:instrText xml:space="preserve"> PAGEREF _Toc409621964 \h </w:instrText>
+              <w:instrText xml:space="preserve"> PAGEREF _Toc409623835 \h </w:instrText>
             </w:r>
             <w:r>
               <w:rPr>
@@ -1038,7 +1068,7 @@
                 <w:noProof/>
                 <w:webHidden/>
               </w:rPr>
-              <w:t>5</w:t>
+              <w:t>4</w:t>
             </w:r>
             <w:r>
               <w:rPr>
@@ -1057,9 +1087,12 @@
             </w:tabs>
             <w:rPr>
               <w:noProof/>
+              <w:sz w:val="22"/>
+              <w:szCs w:val="22"/>
+              <w:lang w:eastAsia="nl-BE"/>
             </w:rPr>
           </w:pPr>
-          <w:hyperlink w:anchor="_Toc409621965" w:history="1">
+          <w:hyperlink w:anchor="_Toc409623836" w:history="1">
             <w:r>
               <w:rPr>
                 <w:rStyle w:val="Hyperlink"/>
@@ -1086,7 +1119,7 @@
                 <w:noProof/>
                 <w:webHidden/>
               </w:rPr>
-              <w:instrText xml:space="preserve"> PAGEREF _Toc409621965 \h </w:instrText>
+              <w:instrText xml:space="preserve"> PAGEREF _Toc409623836 \h </w:instrText>
             </w:r>
             <w:r>
               <w:rPr>
@@ -1106,7 +1139,7 @@
                 <w:noProof/>
                 <w:webHidden/>
               </w:rPr>
-              <w:t>5</w:t>
+              <w:t>4</w:t>
             </w:r>
             <w:r>
               <w:rPr>
@@ -1125,9 +1158,12 @@
             </w:tabs>
             <w:rPr>
               <w:noProof/>
+              <w:sz w:val="22"/>
+              <w:szCs w:val="22"/>
+              <w:lang w:eastAsia="nl-BE"/>
             </w:rPr>
           </w:pPr>
-          <w:hyperlink w:anchor="_Toc409621966" w:history="1">
+          <w:hyperlink w:anchor="_Toc409623837" w:history="1">
             <w:r>
               <w:rPr>
                 <w:rStyle w:val="Hyperlink"/>
@@ -1155,7 +1191,7 @@
                 <w:noProof/>
                 <w:webHidden/>
               </w:rPr>
-              <w:instrText xml:space="preserve"> PAGEREF _Toc409621966 \h </w:instrText>
+              <w:instrText xml:space="preserve"> PAGEREF _Toc409623837 \h </w:instrText>
             </w:r>
             <w:r>
               <w:rPr>
@@ -1175,7 +1211,7 @@
                 <w:noProof/>
                 <w:webHidden/>
               </w:rPr>
-              <w:t>6</w:t>
+              <w:t>5</w:t>
             </w:r>
             <w:r>
               <w:rPr>
@@ -1194,9 +1230,12 @@
             </w:tabs>
             <w:rPr>
               <w:noProof/>
+              <w:sz w:val="22"/>
+              <w:szCs w:val="22"/>
+              <w:lang w:eastAsia="nl-BE"/>
             </w:rPr>
           </w:pPr>
-          <w:hyperlink w:anchor="_Toc409621967" w:history="1">
+          <w:hyperlink w:anchor="_Toc409623838" w:history="1">
             <w:r>
               <w:rPr>
                 <w:rStyle w:val="Hyperlink"/>
@@ -1223,7 +1262,7 @@
                 <w:noProof/>
                 <w:webHidden/>
               </w:rPr>
-              <w:instrText xml:space="preserve"> PAGEREF _Toc409621967 \h </w:instrText>
+              <w:instrText xml:space="preserve"> PAGEREF _Toc409623838 \h </w:instrText>
             </w:r>
             <w:r>
               <w:rPr>
@@ -1243,7 +1282,7 @@
                 <w:noProof/>
                 <w:webHidden/>
               </w:rPr>
-              <w:t>6</w:t>
+              <w:t>5</w:t>
             </w:r>
             <w:r>
               <w:rPr>
@@ -1262,9 +1301,12 @@
             </w:tabs>
             <w:rPr>
               <w:noProof/>
+              <w:sz w:val="22"/>
+              <w:szCs w:val="22"/>
+              <w:lang w:eastAsia="nl-BE"/>
             </w:rPr>
           </w:pPr>
-          <w:hyperlink w:anchor="_Toc409621968" w:history="1">
+          <w:hyperlink w:anchor="_Toc409623839" w:history="1">
             <w:r>
               <w:rPr>
                 <w:rStyle w:val="Hyperlink"/>
@@ -1291,7 +1333,7 @@
                 <w:noProof/>
                 <w:webHidden/>
               </w:rPr>
-              <w:instrText xml:space="preserve"> PAGEREF _Toc409621968 \h </w:instrText>
+              <w:instrText xml:space="preserve"> PAGEREF _Toc409623839 \h </w:instrText>
             </w:r>
             <w:r>
               <w:rPr>
@@ -1311,7 +1353,7 @@
                 <w:noProof/>
                 <w:webHidden/>
               </w:rPr>
-              <w:t>6</w:t>
+              <w:t>5</w:t>
             </w:r>
             <w:r>
               <w:rPr>
@@ -1330,9 +1372,12 @@
             </w:tabs>
             <w:rPr>
               <w:noProof/>
+              <w:sz w:val="22"/>
+              <w:szCs w:val="22"/>
+              <w:lang w:eastAsia="nl-BE"/>
             </w:rPr>
           </w:pPr>
-          <w:hyperlink w:anchor="_Toc409621969" w:history="1">
+          <w:hyperlink w:anchor="_Toc409623840" w:history="1">
             <w:r>
               <w:rPr>
                 <w:rStyle w:val="Hyperlink"/>
@@ -1359,7 +1404,7 @@
                 <w:noProof/>
                 <w:webHidden/>
               </w:rPr>
-              <w:instrText xml:space="preserve"> PAGEREF _Toc409621969 \h </w:instrText>
+              <w:instrText xml:space="preserve"> PAGEREF _Toc409623840 \h </w:instrText>
             </w:r>
             <w:r>
               <w:rPr>
@@ -1379,7 +1424,7 @@
                 <w:noProof/>
                 <w:webHidden/>
               </w:rPr>
-              <w:t>7</w:t>
+              <w:t>6</w:t>
             </w:r>
             <w:r>
               <w:rPr>
@@ -1398,15 +1443,18 @@
             </w:tabs>
             <w:rPr>
               <w:noProof/>
+              <w:sz w:val="22"/>
+              <w:szCs w:val="22"/>
+              <w:lang w:eastAsia="nl-BE"/>
             </w:rPr>
           </w:pPr>
-          <w:hyperlink w:anchor="_Toc409621970" w:history="1">
+          <w:hyperlink w:anchor="_Toc409623841" w:history="1">
             <w:r>
               <w:rPr>
                 <w:rStyle w:val="Hyperlink"/>
                 <w:noProof/>
               </w:rPr>
-              <w:t>Toestands diagram</w:t>
+              <w:t>User interface</w:t>
             </w:r>
             <w:r>
               <w:rPr>
@@ -1427,7 +1475,7 @@
                 <w:noProof/>
                 <w:webHidden/>
               </w:rPr>
-              <w:instrText xml:space="preserve"> PAGEREF _Toc409621970 \h </w:instrText>
+              <w:instrText xml:space="preserve"> PAGEREF _Toc409623841 \h </w:instrText>
             </w:r>
             <w:r>
               <w:rPr>
@@ -1448,6 +1496,219 @@
                 <w:webHidden/>
               </w:rPr>
               <w:t>7</w:t>
+            </w:r>
+            <w:r>
+              <w:rPr>
+                <w:noProof/>
+                <w:webHidden/>
+              </w:rPr>
+              <w:fldChar w:fldCharType="end"/>
+            </w:r>
+          </w:hyperlink>
+        </w:p>
+        <w:p>
+          <w:pPr>
+            <w:pStyle w:val="Inhopg2"/>
+            <w:tabs>
+              <w:tab w:val="right" w:leader="dot" w:pos="9062"/>
+            </w:tabs>
+            <w:rPr>
+              <w:noProof/>
+              <w:sz w:val="22"/>
+              <w:szCs w:val="22"/>
+              <w:lang w:eastAsia="nl-BE"/>
+            </w:rPr>
+          </w:pPr>
+          <w:hyperlink w:anchor="_Toc409623842" w:history="1">
+            <w:r>
+              <w:rPr>
+                <w:rStyle w:val="Hyperlink"/>
+                <w:noProof/>
+              </w:rPr>
+              <w:t>VOor de Cursist</w:t>
+            </w:r>
+            <w:r>
+              <w:rPr>
+                <w:noProof/>
+                <w:webHidden/>
+              </w:rPr>
+              <w:tab/>
+            </w:r>
+            <w:r>
+              <w:rPr>
+                <w:noProof/>
+                <w:webHidden/>
+              </w:rPr>
+              <w:fldChar w:fldCharType="begin"/>
+            </w:r>
+            <w:r>
+              <w:rPr>
+                <w:noProof/>
+                <w:webHidden/>
+              </w:rPr>
+              <w:instrText xml:space="preserve"> PAGEREF _Toc409623842 \h </w:instrText>
+            </w:r>
+            <w:r>
+              <w:rPr>
+                <w:noProof/>
+                <w:webHidden/>
+              </w:rPr>
+            </w:r>
+            <w:r>
+              <w:rPr>
+                <w:noProof/>
+                <w:webHidden/>
+              </w:rPr>
+              <w:fldChar w:fldCharType="separate"/>
+            </w:r>
+            <w:r>
+              <w:rPr>
+                <w:noProof/>
+                <w:webHidden/>
+              </w:rPr>
+              <w:t>7</w:t>
+            </w:r>
+            <w:r>
+              <w:rPr>
+                <w:noProof/>
+                <w:webHidden/>
+              </w:rPr>
+              <w:fldChar w:fldCharType="end"/>
+            </w:r>
+          </w:hyperlink>
+        </w:p>
+        <w:p>
+          <w:pPr>
+            <w:pStyle w:val="Inhopg3"/>
+            <w:tabs>
+              <w:tab w:val="right" w:leader="dot" w:pos="9062"/>
+            </w:tabs>
+            <w:rPr>
+              <w:noProof/>
+              <w:sz w:val="22"/>
+              <w:szCs w:val="22"/>
+              <w:lang w:eastAsia="nl-BE"/>
+            </w:rPr>
+          </w:pPr>
+          <w:hyperlink w:anchor="_Toc409623843" w:history="1">
+            <w:r>
+              <w:rPr>
+                <w:rStyle w:val="Hyperlink"/>
+                <w:noProof/>
+              </w:rPr>
+              <w:t>Resultaat</w:t>
+            </w:r>
+            <w:r>
+              <w:rPr>
+                <w:noProof/>
+                <w:webHidden/>
+              </w:rPr>
+              <w:tab/>
+            </w:r>
+            <w:r>
+              <w:rPr>
+                <w:noProof/>
+                <w:webHidden/>
+              </w:rPr>
+              <w:fldChar w:fldCharType="begin"/>
+            </w:r>
+            <w:r>
+              <w:rPr>
+                <w:noProof/>
+                <w:webHidden/>
+              </w:rPr>
+              <w:instrText xml:space="preserve"> PAGEREF _Toc409623843 \h </w:instrText>
+            </w:r>
+            <w:r>
+              <w:rPr>
+                <w:noProof/>
+                <w:webHidden/>
+              </w:rPr>
+            </w:r>
+            <w:r>
+              <w:rPr>
+                <w:noProof/>
+                <w:webHidden/>
+              </w:rPr>
+              <w:fldChar w:fldCharType="separate"/>
+            </w:r>
+            <w:r>
+              <w:rPr>
+                <w:noProof/>
+                <w:webHidden/>
+              </w:rPr>
+              <w:t>8</w:t>
+            </w:r>
+            <w:r>
+              <w:rPr>
+                <w:noProof/>
+                <w:webHidden/>
+              </w:rPr>
+              <w:fldChar w:fldCharType="end"/>
+            </w:r>
+          </w:hyperlink>
+        </w:p>
+        <w:p>
+          <w:pPr>
+            <w:pStyle w:val="Inhopg2"/>
+            <w:tabs>
+              <w:tab w:val="right" w:leader="dot" w:pos="9062"/>
+            </w:tabs>
+            <w:rPr>
+              <w:noProof/>
+              <w:sz w:val="22"/>
+              <w:szCs w:val="22"/>
+              <w:lang w:eastAsia="nl-BE"/>
+            </w:rPr>
+          </w:pPr>
+          <w:hyperlink w:anchor="_Toc409623844" w:history="1">
+            <w:r>
+              <w:rPr>
+                <w:rStyle w:val="Hyperlink"/>
+                <w:noProof/>
+              </w:rPr>
+              <w:t>Voor de beheerder</w:t>
+            </w:r>
+            <w:r>
+              <w:rPr>
+                <w:noProof/>
+                <w:webHidden/>
+              </w:rPr>
+              <w:tab/>
+            </w:r>
+            <w:r>
+              <w:rPr>
+                <w:noProof/>
+                <w:webHidden/>
+              </w:rPr>
+              <w:fldChar w:fldCharType="begin"/>
+            </w:r>
+            <w:r>
+              <w:rPr>
+                <w:noProof/>
+                <w:webHidden/>
+              </w:rPr>
+              <w:instrText xml:space="preserve"> PAGEREF _Toc409623844 \h </w:instrText>
+            </w:r>
+            <w:r>
+              <w:rPr>
+                <w:noProof/>
+                <w:webHidden/>
+              </w:rPr>
+            </w:r>
+            <w:r>
+              <w:rPr>
+                <w:noProof/>
+                <w:webHidden/>
+              </w:rPr>
+              <w:fldChar w:fldCharType="separate"/>
+            </w:r>
+            <w:r>
+              <w:rPr>
+                <w:noProof/>
+                <w:webHidden/>
+              </w:rPr>
+              <w:t>9</w:t>
             </w:r>
             <w:r>
               <w:rPr>
@@ -1466,15 +1727,18 @@
             </w:tabs>
             <w:rPr>
               <w:noProof/>
+              <w:sz w:val="22"/>
+              <w:szCs w:val="22"/>
+              <w:lang w:eastAsia="nl-BE"/>
             </w:rPr>
           </w:pPr>
-          <w:hyperlink w:anchor="_Toc409621971" w:history="1">
+          <w:hyperlink w:anchor="_Toc409623845" w:history="1">
             <w:r>
               <w:rPr>
                 <w:rStyle w:val="Hyperlink"/>
                 <w:noProof/>
               </w:rPr>
-              <w:t>Deployment diagram</w:t>
+              <w:t>Besluit</w:t>
             </w:r>
             <w:r>
               <w:rPr>
@@ -1495,7 +1759,7 @@
                 <w:noProof/>
                 <w:webHidden/>
               </w:rPr>
-              <w:instrText xml:space="preserve"> PAGEREF _Toc409621971 \h </w:instrText>
+              <w:instrText xml:space="preserve"> PAGEREF _Toc409623845 \h </w:instrText>
             </w:r>
             <w:r>
               <w:rPr>
@@ -1515,347 +1779,7 @@
                 <w:noProof/>
                 <w:webHidden/>
               </w:rPr>
-              <w:t>8</w:t>
-            </w:r>
-            <w:r>
-              <w:rPr>
-                <w:noProof/>
-                <w:webHidden/>
-              </w:rPr>
-              <w:fldChar w:fldCharType="end"/>
-            </w:r>
-          </w:hyperlink>
-        </w:p>
-        <w:p>
-          <w:pPr>
-            <w:pStyle w:val="Inhopg1"/>
-            <w:tabs>
-              <w:tab w:val="right" w:leader="dot" w:pos="9062"/>
-            </w:tabs>
-            <w:rPr>
-              <w:noProof/>
-            </w:rPr>
-          </w:pPr>
-          <w:hyperlink w:anchor="_Toc409621972" w:history="1">
-            <w:r>
-              <w:rPr>
-                <w:rStyle w:val="Hyperlink"/>
-                <w:noProof/>
-              </w:rPr>
-              <w:t>Kwaliteitseisen</w:t>
-            </w:r>
-            <w:r>
-              <w:rPr>
-                <w:noProof/>
-                <w:webHidden/>
-              </w:rPr>
-              <w:tab/>
-            </w:r>
-            <w:r>
-              <w:rPr>
-                <w:noProof/>
-                <w:webHidden/>
-              </w:rPr>
-              <w:fldChar w:fldCharType="begin"/>
-            </w:r>
-            <w:r>
-              <w:rPr>
-                <w:noProof/>
-                <w:webHidden/>
-              </w:rPr>
-              <w:instrText xml:space="preserve"> PAGEREF _Toc409621972 \h </w:instrText>
-            </w:r>
-            <w:r>
-              <w:rPr>
-                <w:noProof/>
-                <w:webHidden/>
-              </w:rPr>
-            </w:r>
-            <w:r>
-              <w:rPr>
-                <w:noProof/>
-                <w:webHidden/>
-              </w:rPr>
-              <w:fldChar w:fldCharType="separate"/>
-            </w:r>
-            <w:r>
-              <w:rPr>
-                <w:noProof/>
-                <w:webHidden/>
-              </w:rPr>
-              <w:t>8</w:t>
-            </w:r>
-            <w:r>
-              <w:rPr>
-                <w:noProof/>
-                <w:webHidden/>
-              </w:rPr>
-              <w:fldChar w:fldCharType="end"/>
-            </w:r>
-          </w:hyperlink>
-        </w:p>
-        <w:p>
-          <w:pPr>
-            <w:pStyle w:val="Inhopg1"/>
-            <w:tabs>
-              <w:tab w:val="right" w:leader="dot" w:pos="9062"/>
-            </w:tabs>
-            <w:rPr>
-              <w:noProof/>
-            </w:rPr>
-          </w:pPr>
-          <w:hyperlink w:anchor="_Toc409621973" w:history="1">
-            <w:r>
-              <w:rPr>
-                <w:rStyle w:val="Hyperlink"/>
-                <w:noProof/>
-              </w:rPr>
-              <w:t>User interface</w:t>
-            </w:r>
-            <w:r>
-              <w:rPr>
-                <w:noProof/>
-                <w:webHidden/>
-              </w:rPr>
-              <w:tab/>
-            </w:r>
-            <w:r>
-              <w:rPr>
-                <w:noProof/>
-                <w:webHidden/>
-              </w:rPr>
-              <w:fldChar w:fldCharType="begin"/>
-            </w:r>
-            <w:r>
-              <w:rPr>
-                <w:noProof/>
-                <w:webHidden/>
-              </w:rPr>
-              <w:instrText xml:space="preserve"> PAGEREF _Toc409621973 \h </w:instrText>
-            </w:r>
-            <w:r>
-              <w:rPr>
-                <w:noProof/>
-                <w:webHidden/>
-              </w:rPr>
-            </w:r>
-            <w:r>
-              <w:rPr>
-                <w:noProof/>
-                <w:webHidden/>
-              </w:rPr>
-              <w:fldChar w:fldCharType="separate"/>
-            </w:r>
-            <w:r>
-              <w:rPr>
-                <w:noProof/>
-                <w:webHidden/>
-              </w:rPr>
-              <w:t>9</w:t>
-            </w:r>
-            <w:r>
-              <w:rPr>
-                <w:noProof/>
-                <w:webHidden/>
-              </w:rPr>
-              <w:fldChar w:fldCharType="end"/>
-            </w:r>
-          </w:hyperlink>
-        </w:p>
-        <w:p>
-          <w:pPr>
-            <w:pStyle w:val="Inhopg2"/>
-            <w:tabs>
-              <w:tab w:val="right" w:leader="dot" w:pos="9062"/>
-            </w:tabs>
-            <w:rPr>
-              <w:noProof/>
-            </w:rPr>
-          </w:pPr>
-          <w:hyperlink w:anchor="_Toc409621974" w:history="1">
-            <w:r>
-              <w:rPr>
-                <w:rStyle w:val="Hyperlink"/>
-                <w:noProof/>
-              </w:rPr>
-              <w:t>VOor de Cursist</w:t>
-            </w:r>
-            <w:r>
-              <w:rPr>
-                <w:noProof/>
-                <w:webHidden/>
-              </w:rPr>
-              <w:tab/>
-            </w:r>
-            <w:r>
-              <w:rPr>
-                <w:noProof/>
-                <w:webHidden/>
-              </w:rPr>
-              <w:fldChar w:fldCharType="begin"/>
-            </w:r>
-            <w:r>
-              <w:rPr>
-                <w:noProof/>
-                <w:webHidden/>
-              </w:rPr>
-              <w:instrText xml:space="preserve"> PAGEREF _Toc409621974 \h </w:instrText>
-            </w:r>
-            <w:r>
-              <w:rPr>
-                <w:noProof/>
-                <w:webHidden/>
-              </w:rPr>
-            </w:r>
-            <w:r>
-              <w:rPr>
-                <w:noProof/>
-                <w:webHidden/>
-              </w:rPr>
-              <w:fldChar w:fldCharType="separate"/>
-            </w:r>
-            <w:r>
-              <w:rPr>
-                <w:noProof/>
-                <w:webHidden/>
-              </w:rPr>
-              <w:t>9</w:t>
-            </w:r>
-            <w:r>
-              <w:rPr>
-                <w:noProof/>
-                <w:webHidden/>
-              </w:rPr>
-              <w:fldChar w:fldCharType="end"/>
-            </w:r>
-          </w:hyperlink>
-        </w:p>
-        <w:p>
-          <w:pPr>
-            <w:pStyle w:val="Inhopg3"/>
-            <w:tabs>
-              <w:tab w:val="right" w:leader="dot" w:pos="9062"/>
-            </w:tabs>
-            <w:rPr>
-              <w:noProof/>
-            </w:rPr>
-          </w:pPr>
-          <w:hyperlink w:anchor="_Toc409621975" w:history="1">
-            <w:r>
-              <w:rPr>
-                <w:rStyle w:val="Hyperlink"/>
-                <w:noProof/>
-              </w:rPr>
-              <w:t>Resultaat</w:t>
-            </w:r>
-            <w:r>
-              <w:rPr>
-                <w:noProof/>
-                <w:webHidden/>
-              </w:rPr>
-              <w:tab/>
-            </w:r>
-            <w:r>
-              <w:rPr>
-                <w:noProof/>
-                <w:webHidden/>
-              </w:rPr>
-              <w:fldChar w:fldCharType="begin"/>
-            </w:r>
-            <w:r>
-              <w:rPr>
-                <w:noProof/>
-                <w:webHidden/>
-              </w:rPr>
-              <w:instrText xml:space="preserve"> PAGEREF _Toc409621975 \h </w:instrText>
-            </w:r>
-            <w:r>
-              <w:rPr>
-                <w:noProof/>
-                <w:webHidden/>
-              </w:rPr>
-            </w:r>
-            <w:r>
-              <w:rPr>
-                <w:noProof/>
-                <w:webHidden/>
-              </w:rPr>
-              <w:fldChar w:fldCharType="separate"/>
-            </w:r>
-            <w:r>
-              <w:rPr>
-                <w:noProof/>
-                <w:webHidden/>
-              </w:rPr>
               <w:t>10</w:t>
-            </w:r>
-            <w:r>
-              <w:rPr>
-                <w:noProof/>
-                <w:webHidden/>
-              </w:rPr>
-              <w:fldChar w:fldCharType="end"/>
-            </w:r>
-          </w:hyperlink>
-        </w:p>
-        <w:p>
-          <w:pPr>
-            <w:pStyle w:val="Inhopg2"/>
-            <w:tabs>
-              <w:tab w:val="right" w:leader="dot" w:pos="9062"/>
-            </w:tabs>
-            <w:rPr>
-              <w:noProof/>
-            </w:rPr>
-          </w:pPr>
-          <w:hyperlink w:anchor="_Toc409621976" w:history="1">
-            <w:r>
-              <w:rPr>
-                <w:rStyle w:val="Hyperlink"/>
-                <w:noProof/>
-              </w:rPr>
-              <w:t>Voor de beheerder</w:t>
-            </w:r>
-            <w:r>
-              <w:rPr>
-                <w:noProof/>
-                <w:webHidden/>
-              </w:rPr>
-              <w:tab/>
-            </w:r>
-            <w:r>
-              <w:rPr>
-                <w:noProof/>
-                <w:webHidden/>
-              </w:rPr>
-              <w:fldChar w:fldCharType="begin"/>
-            </w:r>
-            <w:r>
-              <w:rPr>
-                <w:noProof/>
-                <w:webHidden/>
-              </w:rPr>
-              <w:instrText xml:space="preserve"> PAGEREF _Toc409621976 \h </w:instrText>
-            </w:r>
-            <w:r>
-              <w:rPr>
-                <w:noProof/>
-                <w:webHidden/>
-              </w:rPr>
-            </w:r>
-            <w:r>
-              <w:rPr>
-                <w:noProof/>
-                <w:webHidden/>
-              </w:rPr>
-              <w:fldChar w:fldCharType="separate"/>
-            </w:r>
-            <w:r>
-              <w:rPr>
-                <w:noProof/>
-                <w:webHidden/>
-              </w:rPr>
-              <w:t>11</w:t>
             </w:r>
             <w:r>
               <w:rPr>
@@ -1964,7 +1888,7 @@
       <w:pPr>
         <w:pStyle w:val="Kop1"/>
       </w:pPr>
-      <w:bookmarkStart w:id="0" w:name="_Toc409621957"/>
+      <w:bookmarkStart w:id="0" w:name="_Toc409623828"/>
       <w:r>
         <w:t>Doel</w:t>
       </w:r>
@@ -1985,7 +1909,7 @@
       <w:pPr>
         <w:pStyle w:val="Kop1"/>
       </w:pPr>
-      <w:bookmarkStart w:id="1" w:name="_Toc409621958"/>
+      <w:bookmarkStart w:id="1" w:name="_Toc409623829"/>
       <w:r>
         <w:t>Requirements</w:t>
       </w:r>
@@ -1995,7 +1919,7 @@
       <w:pPr>
         <w:pStyle w:val="Kop2"/>
       </w:pPr>
-      <w:bookmarkStart w:id="2" w:name="_Toc409621959"/>
+      <w:bookmarkStart w:id="2" w:name="_Toc409623830"/>
       <w:r>
         <w:t>Must have</w:t>
       </w:r>
@@ -2221,7 +2145,7 @@
       <w:pPr>
         <w:pStyle w:val="Kop2"/>
       </w:pPr>
-      <w:bookmarkStart w:id="3" w:name="_Toc409621960"/>
+      <w:bookmarkStart w:id="3" w:name="_Toc409623831"/>
       <w:r>
         <w:t>Nice to have</w:t>
       </w:r>
@@ -2342,7 +2266,7 @@
       <w:pPr>
         <w:pStyle w:val="Kop1"/>
       </w:pPr>
-      <w:bookmarkStart w:id="4" w:name="_Toc409621961"/>
+      <w:bookmarkStart w:id="4" w:name="_Toc409623832"/>
       <w:r>
         <w:lastRenderedPageBreak/>
         <w:t>Actoren</w:t>
@@ -2396,7 +2320,7 @@
           <w:lang w:val="en-US"/>
         </w:rPr>
       </w:pPr>
-      <w:bookmarkStart w:id="5" w:name="_Toc409621962"/>
+      <w:bookmarkStart w:id="5" w:name="_Toc409623833"/>
       <w:r>
         <w:rPr>
           <w:lang w:val="en-US"/>
@@ -2415,7 +2339,7 @@
       <w:pPr>
         <w:pStyle w:val="Kop2"/>
       </w:pPr>
-      <w:bookmarkStart w:id="6" w:name="_Toc409621963"/>
+      <w:bookmarkStart w:id="6" w:name="_Toc409623834"/>
       <w:r>
         <w:t>Use Cases</w:t>
       </w:r>
@@ -3270,7 +3194,7 @@
       <w:pPr>
         <w:pStyle w:val="Kop2"/>
       </w:pPr>
-      <w:bookmarkStart w:id="7" w:name="_Toc409621964"/>
+      <w:bookmarkStart w:id="7" w:name="_Toc409623835"/>
       <w:r>
         <w:lastRenderedPageBreak/>
         <w:t>Use case Diagram</w:t>
@@ -3283,7 +3207,7 @@
           <v:shape id="_x0000_i1025" type="#_x0000_t75" style="width:353.2pt;height:326.7pt" o:ole="">
             <v:imagedata r:id="rId8" o:title=""/>
           </v:shape>
-          <o:OLEObject Type="Embed" ProgID="Visio.Drawing.11" ShapeID="_x0000_i1025" DrawAspect="Content" ObjectID="_1483363837" r:id="rId9"/>
+          <o:OLEObject Type="Embed" ProgID="Visio.Drawing.11" ShapeID="_x0000_i1025" DrawAspect="Content" ObjectID="_1483365827" r:id="rId9"/>
         </w:object>
       </w:r>
     </w:p>
@@ -3291,7 +3215,7 @@
       <w:pPr>
         <w:pStyle w:val="Kop1"/>
       </w:pPr>
-      <w:bookmarkStart w:id="8" w:name="_Toc409621965"/>
+      <w:bookmarkStart w:id="8" w:name="_Toc409623836"/>
       <w:r>
         <w:t>Klasse diagram</w:t>
       </w:r>
@@ -3303,7 +3227,7 @@
           <v:shape id="_x0000_i1026" type="#_x0000_t75" style="width:453.05pt;height:150.1pt" o:ole="">
             <v:imagedata r:id="rId10" o:title=""/>
           </v:shape>
-          <o:OLEObject Type="Embed" ProgID="Visio.Drawing.11" ShapeID="_x0000_i1026" DrawAspect="Content" ObjectID="_1483363838" r:id="rId11"/>
+          <o:OLEObject Type="Embed" ProgID="Visio.Drawing.11" ShapeID="_x0000_i1026" DrawAspect="Content" ObjectID="_1483365828" r:id="rId11"/>
         </w:object>
       </w:r>
     </w:p>
@@ -3348,7 +3272,7 @@
           <w:lang w:val="en-GB"/>
         </w:rPr>
       </w:pPr>
-      <w:bookmarkStart w:id="9" w:name="_Toc409621966"/>
+      <w:bookmarkStart w:id="9" w:name="_Toc409623837"/>
       <w:r>
         <w:rPr>
           <w:lang w:val="en-GB"/>
@@ -3362,7 +3286,7 @@
       <w:pPr>
         <w:pStyle w:val="Kop2"/>
       </w:pPr>
-      <w:bookmarkStart w:id="10" w:name="_Toc409621967"/>
+      <w:bookmarkStart w:id="10" w:name="_Toc409623838"/>
       <w:r>
         <w:t>Lessenrooster Aanmaken</w:t>
       </w:r>
@@ -3374,7 +3298,7 @@
           <v:shape id="_x0000_i1027" type="#_x0000_t75" style="width:413.65pt;height:285.95pt" o:ole="">
             <v:imagedata r:id="rId12" o:title=""/>
           </v:shape>
-          <o:OLEObject Type="Embed" ProgID="Visio.Drawing.11" ShapeID="_x0000_i1027" DrawAspect="Content" ObjectID="_1483363839" r:id="rId13"/>
+          <o:OLEObject Type="Embed" ProgID="Visio.Drawing.11" ShapeID="_x0000_i1027" DrawAspect="Content" ObjectID="_1483365829" r:id="rId13"/>
         </w:object>
       </w:r>
     </w:p>
@@ -3382,7 +3306,7 @@
       <w:pPr>
         <w:pStyle w:val="Kop2"/>
       </w:pPr>
-      <w:bookmarkStart w:id="11" w:name="_Toc409621968"/>
+      <w:bookmarkStart w:id="11" w:name="_Toc409623839"/>
       <w:r>
         <w:t>Module toevoegen</w:t>
       </w:r>
@@ -3399,7 +3323,7 @@
           <v:shape id="_x0000_i1028" type="#_x0000_t75" style="width:403.45pt;height:259.45pt" o:ole="">
             <v:imagedata r:id="rId14" o:title=""/>
           </v:shape>
-          <o:OLEObject Type="Embed" ProgID="Visio.Drawing.11" ShapeID="_x0000_i1028" DrawAspect="Content" ObjectID="_1483363840" r:id="rId15"/>
+          <o:OLEObject Type="Embed" ProgID="Visio.Drawing.11" ShapeID="_x0000_i1028" DrawAspect="Content" ObjectID="_1483365830" r:id="rId15"/>
         </w:object>
       </w:r>
     </w:p>
@@ -3423,7 +3347,7 @@
       <w:pPr>
         <w:pStyle w:val="Kop1"/>
       </w:pPr>
-      <w:bookmarkStart w:id="12" w:name="_Toc409621969"/>
+      <w:bookmarkStart w:id="12" w:name="_Toc409623840"/>
       <w:r>
         <w:lastRenderedPageBreak/>
         <w:t>Activiteiten diagram</w:t>
@@ -3436,7 +3360,7 @@
           <v:shape id="_x0000_i1029" type="#_x0000_t75" style="width:175.25pt;height:368.85pt" o:ole="">
             <v:imagedata r:id="rId16" o:title=""/>
           </v:shape>
-          <o:OLEObject Type="Embed" ProgID="Visio.Drawing.11" ShapeID="_x0000_i1029" DrawAspect="Content" ObjectID="_1483363841" r:id="rId17"/>
+          <o:OLEObject Type="Embed" ProgID="Visio.Drawing.11" ShapeID="_x0000_i1029" DrawAspect="Content" ObjectID="_1483365831" r:id="rId17"/>
         </w:object>
       </w:r>
     </w:p>
@@ -3452,7 +3376,6 @@
           <w:szCs w:val="22"/>
         </w:rPr>
       </w:pPr>
-      <w:bookmarkStart w:id="13" w:name="_Toc409621970"/>
       <w:r>
         <w:br w:type="page"/>
       </w:r>
@@ -3461,88 +3384,22 @@
       <w:pPr>
         <w:pStyle w:val="Kop1"/>
       </w:pPr>
+      <w:bookmarkStart w:id="13" w:name="_Toc409623841"/>
       <w:r>
         <w:lastRenderedPageBreak/>
-        <w:t>Toestands diagram</w:t>
+        <w:t>User interface</w:t>
       </w:r>
       <w:bookmarkEnd w:id="13"/>
     </w:p>
     <w:p>
       <w:pPr>
-        <w:rPr>
-          <w:b/>
-          <w:bCs/>
-          <w:caps/>
-          <w:color w:val="FFFFFF" w:themeColor="background1"/>
-          <w:spacing w:val="15"/>
-          <w:sz w:val="22"/>
-          <w:szCs w:val="22"/>
-        </w:rPr>
-      </w:pPr>
-      <w:r>
-        <w:t>Niet van toepassing.</w:t>
-      </w:r>
-      <w:bookmarkStart w:id="14" w:name="_GoBack"/>
+        <w:pStyle w:val="Kop2"/>
+      </w:pPr>
+      <w:bookmarkStart w:id="14" w:name="_Toc409623842"/>
+      <w:r>
+        <w:t>VOor de Cursist</w:t>
+      </w:r>
       <w:bookmarkEnd w:id="14"/>
-    </w:p>
-    <w:p>
-      <w:pPr>
-        <w:pStyle w:val="Kop1"/>
-      </w:pPr>
-      <w:bookmarkStart w:id="15" w:name="_Toc409621971"/>
-      <w:r>
-        <w:t>Deployment diagram</w:t>
-      </w:r>
-      <w:bookmarkEnd w:id="15"/>
-    </w:p>
-    <w:p/>
-    <w:p>
-      <w:pPr>
-        <w:pStyle w:val="Kop1"/>
-      </w:pPr>
-      <w:bookmarkStart w:id="16" w:name="_Toc409621972"/>
-      <w:r>
-        <w:t>Kwaliteitseisen</w:t>
-      </w:r>
-      <w:bookmarkEnd w:id="16"/>
-    </w:p>
-    <w:p/>
-    <w:p>
-      <w:pPr>
-        <w:rPr>
-          <w:b/>
-          <w:bCs/>
-          <w:caps/>
-          <w:color w:val="FFFFFF" w:themeColor="background1"/>
-          <w:spacing w:val="15"/>
-          <w:sz w:val="22"/>
-          <w:szCs w:val="22"/>
-        </w:rPr>
-      </w:pPr>
-      <w:r>
-        <w:br w:type="page"/>
-      </w:r>
-    </w:p>
-    <w:p>
-      <w:pPr>
-        <w:pStyle w:val="Kop1"/>
-      </w:pPr>
-      <w:bookmarkStart w:id="17" w:name="_Toc409621973"/>
-      <w:r>
-        <w:lastRenderedPageBreak/>
-        <w:t>User interface</w:t>
-      </w:r>
-      <w:bookmarkEnd w:id="17"/>
-    </w:p>
-    <w:p>
-      <w:pPr>
-        <w:pStyle w:val="Kop2"/>
-      </w:pPr>
-      <w:bookmarkStart w:id="18" w:name="_Toc409621974"/>
-      <w:r>
-        <w:t>VOor de Cursist</w:t>
-      </w:r>
-      <w:bookmarkEnd w:id="18"/>
     </w:p>
     <w:p>
       <w:r>
@@ -3640,11 +3497,11 @@
       <w:pPr>
         <w:pStyle w:val="Kop3"/>
       </w:pPr>
-      <w:bookmarkStart w:id="19" w:name="_Toc409621975"/>
+      <w:bookmarkStart w:id="15" w:name="_Toc409623843"/>
       <w:r>
         <w:t>Resultaat</w:t>
       </w:r>
-      <w:bookmarkEnd w:id="19"/>
+      <w:bookmarkEnd w:id="15"/>
     </w:p>
     <w:p>
       <w:r>
@@ -3711,12 +3568,12 @@
       <w:pPr>
         <w:pStyle w:val="Kop2"/>
       </w:pPr>
-      <w:bookmarkStart w:id="20" w:name="_Toc409621976"/>
+      <w:bookmarkStart w:id="16" w:name="_Toc409623844"/>
       <w:r>
         <w:lastRenderedPageBreak/>
         <w:t>Voor de beheerder</w:t>
       </w:r>
-      <w:bookmarkEnd w:id="20"/>
+      <w:bookmarkEnd w:id="16"/>
     </w:p>
     <w:p>
       <w:r>
@@ -3774,6 +3631,114 @@
         </w:drawing>
       </w:r>
     </w:p>
+    <w:p/>
+    <w:p>
+      <w:r>
+        <w:br w:type="page"/>
+      </w:r>
+    </w:p>
+    <w:p>
+      <w:pPr>
+        <w:pStyle w:val="Kop1"/>
+      </w:pPr>
+      <w:bookmarkStart w:id="17" w:name="_Toc409623845"/>
+      <w:r>
+        <w:lastRenderedPageBreak/>
+        <w:t>Besluit</w:t>
+      </w:r>
+      <w:bookmarkEnd w:id="17"/>
+    </w:p>
+    <w:p>
+      <w:r>
+        <w:t xml:space="preserve">Programmeren in een taal die je </w:t>
+      </w:r>
+      <w:r>
+        <w:t>nog niet</w:t>
+      </w:r>
+      <w:r>
+        <w:t xml:space="preserve"> beheerst is niet evident.</w:t>
+      </w:r>
+      <w:r>
+        <w:t xml:space="preserve"> Dankzij dit project sta ik echter veel verder dan enkele weken voordien. </w:t>
+      </w:r>
+    </w:p>
+    <w:p>
+      <w:r>
+        <w:t>Hoewel ik bij de start van de module</w:t>
+      </w:r>
+      <w:r>
+        <w:t xml:space="preserve"> nog</w:t>
+      </w:r>
+      <w:r>
+        <w:t xml:space="preserve"> niet echt overtuigd was van Java en zijn mogelijkheden ben ik na verloop van tijd toch een aantal voordelen beginnen zien. Een voorbeeld daarvan is de massale hoeveelheid packages die door de community gratis ter beschikking staan.</w:t>
+      </w:r>
+    </w:p>
+    <w:p>
+      <w:r>
+        <w:t xml:space="preserve">Zo heb ik </w:t>
+      </w:r>
+      <w:r>
+        <w:t xml:space="preserve">tijdens het werken aan dit project </w:t>
+      </w:r>
+      <w:r>
+        <w:t xml:space="preserve">bijvoorbeeld leren werken met een open source bibliotheek om PDF bestanden te genereren. </w:t>
+      </w:r>
+    </w:p>
+    <w:p>
+      <w:r>
+        <w:t xml:space="preserve">Tijdens het werken aan dit project heb ik ook een aantal problemen kunnen vaststellen. Zo zag ik bijvoorbeeld dat HTML5 nog steeds niet door elke browser hetzelfde </w:t>
+      </w:r>
+      <w:r>
+        <w:t>wordt</w:t>
+      </w:r>
+      <w:r>
+        <w:t xml:space="preserve"> geïnterpreteerd.</w:t>
+      </w:r>
+      <w:r>
+        <w:t xml:space="preserve"> Het date input type</w:t>
+      </w:r>
+      <w:r>
+        <w:t xml:space="preserve"> is daar een mooi voorbeeld van. </w:t>
+      </w:r>
+      <w:r>
+        <w:t xml:space="preserve">Dit werkt niet in IE of Mozilla, maar wel in </w:t>
+      </w:r>
+      <w:proofErr w:type="spellStart"/>
+      <w:r>
+        <w:t>Chrome</w:t>
+      </w:r>
+      <w:proofErr w:type="spellEnd"/>
+      <w:r>
+        <w:t>, Safari en Opera.</w:t>
+      </w:r>
+    </w:p>
+    <w:p>
+      <w:r>
+        <w:t>Uiteindelijk</w:t>
+      </w:r>
+      <w:r>
+        <w:t xml:space="preserve"> ben</w:t>
+      </w:r>
+      <w:r>
+        <w:t xml:space="preserve"> ik best tevreden </w:t>
+      </w:r>
+      <w:r>
+        <w:t>met het resultaat van dit project. Bovendien was het een mooie opfrissing van de kennis die ik in o.a. Multimedia en Databanken heb opgedaan</w:t>
+      </w:r>
+      <w:bookmarkStart w:id="18" w:name="_GoBack"/>
+      <w:bookmarkEnd w:id="18"/>
+      <w:r>
+        <w:t>.</w:t>
+      </w:r>
+    </w:p>
+    <w:p>
+      <w:pPr>
+        <w:pBdr>
+          <w:bottom w:val="single" w:sz="6" w:space="1" w:color="auto"/>
+        </w:pBdr>
+      </w:pPr>
+    </w:p>
+    <w:p/>
     <w:sectPr>
       <w:pgSz w:w="11906" w:h="16838"/>
       <w:pgMar w:top="1417" w:right="1417" w:bottom="1417" w:left="1417" w:header="708" w:footer="708" w:gutter="0"/>
@@ -3809,7 +3774,7 @@
         <v:path o:extrusionok="f" gradientshapeok="t" o:connecttype="rect"/>
         <o:lock v:ext="edit" aspectratio="t"/>
       </v:shapetype>
-      <v:shape id="_x0000_i1087" type="#_x0000_t75" style="width:10.85pt;height:10.85pt" o:bullet="t">
+      <v:shape id="_x0000_i1037" type="#_x0000_t75" style="width:10.85pt;height:10.85pt" o:bullet="t">
         <v:imagedata r:id="rId1" o:title="mso8311"/>
       </v:shape>
     </w:pict>
@@ -8037,7 +8002,7 @@
 </file>
 
 <file path=customXml/itemProps2.xml><?xml version="1.0" encoding="utf-8"?>
-<ds:datastoreItem xmlns:ds="http://schemas.openxmlformats.org/officeDocument/2006/customXml" ds:itemID="{3E9F5295-9F02-4520-B557-CAC357412F8F}">
+<ds:datastoreItem xmlns:ds="http://schemas.openxmlformats.org/officeDocument/2006/customXml" ds:itemID="{1EB9E8A4-148D-47BF-AC92-CBE0D7152623}">
   <ds:schemaRefs>
     <ds:schemaRef ds:uri="http://schemas.openxmlformats.org/officeDocument/2006/bibliography"/>
   </ds:schemaRefs>

</xml_diff>